<commit_message>
Assignment 2 Revisionato e completato
Aggiunte cartelle per inserire file Balsamiq e PNG
</commit_message>
<xml_diff>
--- a/Assignment 2/Assignment 2 1.0.docx
+++ b/Assignment 2/Assignment 2 1.0.docx
@@ -8,6 +8,8 @@
           <w:sz w:val="36"/>
         </w:rPr>
       </w:pPr>
+      <w:bookmarkStart w:id="0" w:name="_Hlk530605941"/>
+      <w:bookmarkEnd w:id="0"/>
       <w:r>
         <w:rPr>
           <w:noProof/>
@@ -15,7 +17,7 @@
         <mc:AlternateContent>
           <mc:Choice Requires="wpg">
             <w:drawing>
-              <wp:anchor distT="0" distB="0" distL="114300" distR="114300" simplePos="0" relativeHeight="251662336" behindDoc="0" locked="0" layoutInCell="1" allowOverlap="1" wp14:anchorId="762C460E" wp14:editId="1B886F04">
+              <wp:anchor distT="0" distB="0" distL="114300" distR="114300" simplePos="0" relativeHeight="251661312" behindDoc="0" locked="0" layoutInCell="1" allowOverlap="1" wp14:anchorId="762C460E" wp14:editId="1B886F04">
                 <wp:simplePos x="0" y="0"/>
                 <wp:positionH relativeFrom="column">
                   <wp:posOffset>5377815</wp:posOffset>
@@ -128,7 +130,7 @@
           </mc:Choice>
           <mc:Fallback>
             <w:pict>
-              <v:group w14:anchorId="07443462" id="Gruppo 29" o:spid="_x0000_s1026" style="position:absolute;margin-left:423.45pt;margin-top:17.35pt;width:72.1pt;height:71.45pt;z-index:251662336" coordsize="9156,9074" o:gfxdata="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">
+              <v:group w14:anchorId="0676C0FC" id="Gruppo 29" o:spid="_x0000_s1026" style="position:absolute;margin-left:423.45pt;margin-top:17.35pt;width:72.1pt;height:71.45pt;z-index:251661312" coordsize="9156,9074" o:gfxdata="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">
                 <v:shapetype id="_x0000_t75" coordsize="21600,21600" o:spt="75" o:preferrelative="t" path="m@4@5l@4@11@9@11@9@5xe" filled="f" stroked="f">
                   <v:stroke joinstyle="miter"/>
                   <v:formulas>
@@ -168,7 +170,7 @@
           <w:noProof/>
         </w:rPr>
         <w:drawing>
-          <wp:anchor distT="0" distB="0" distL="114300" distR="114300" simplePos="0" relativeHeight="251661312" behindDoc="1" locked="0" layoutInCell="1" allowOverlap="1" wp14:anchorId="5C179D88" wp14:editId="11034346">
+          <wp:anchor distT="0" distB="0" distL="114300" distR="114300" simplePos="0" relativeHeight="251660288" behindDoc="1" locked="0" layoutInCell="1" allowOverlap="1" wp14:anchorId="5C179D88" wp14:editId="11034346">
             <wp:simplePos x="0" y="0"/>
             <wp:positionH relativeFrom="column">
               <wp:posOffset>-129540</wp:posOffset>
@@ -322,16 +324,16 @@
         <mc:AlternateContent>
           <mc:Choice Requires="wps">
             <w:drawing>
-              <wp:anchor distT="0" distB="0" distL="114300" distR="114300" simplePos="0" relativeHeight="251660288" behindDoc="1" locked="0" layoutInCell="1" allowOverlap="1" wp14:anchorId="4538983D" wp14:editId="273544C3">
+              <wp:anchor distT="0" distB="0" distL="114300" distR="114300" simplePos="0" relativeHeight="251659264" behindDoc="1" locked="0" layoutInCell="1" allowOverlap="1" wp14:anchorId="4538983D" wp14:editId="273544C3">
                 <wp:simplePos x="0" y="0"/>
                 <wp:positionH relativeFrom="column">
-                  <wp:posOffset>-85090</wp:posOffset>
+                  <wp:posOffset>-90698</wp:posOffset>
                 </wp:positionH>
                 <wp:positionV relativeFrom="paragraph">
-                  <wp:posOffset>114300</wp:posOffset>
+                  <wp:posOffset>119471</wp:posOffset>
                 </wp:positionV>
-                <wp:extent cx="6373495" cy="6748903"/>
-                <wp:effectExtent l="0" t="0" r="8255" b="8890"/>
+                <wp:extent cx="6373495" cy="7493330"/>
+                <wp:effectExtent l="0" t="0" r="8255" b="0"/>
                 <wp:wrapNone/>
                 <wp:docPr id="14" name="Rettangolo 14"/>
                 <wp:cNvGraphicFramePr/>
@@ -342,7 +344,7 @@
                       <wps:spPr>
                         <a:xfrm>
                           <a:off x="0" y="0"/>
-                          <a:ext cx="6373495" cy="6748903"/>
+                          <a:ext cx="6373495" cy="7493330"/>
                         </a:xfrm>
                         <a:prstGeom prst="rect">
                           <a:avLst/>
@@ -390,7 +392,7 @@
           </mc:Choice>
           <mc:Fallback>
             <w:pict>
-              <v:rect w14:anchorId="44E29112" id="Rettangolo 14" o:spid="_x0000_s1026" style="position:absolute;margin-left:-6.7pt;margin-top:9pt;width:501.85pt;height:531.4pt;z-index:-251656192;visibility:visible;mso-wrap-style:square;mso-width-percent:0;mso-height-percent:0;mso-wrap-distance-left:9pt;mso-wrap-distance-top:0;mso-wrap-distance-right:9pt;mso-wrap-distance-bottom:0;mso-position-horizontal:absolute;mso-position-horizontal-relative:text;mso-position-vertical:absolute;mso-position-vertical-relative:text;mso-width-percent:0;mso-height-percent:0;mso-width-relative:margin;mso-height-relative:margin;v-text-anchor:middle" o:gfxdata="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" stroked="f">
+              <v:rect w14:anchorId="659ED2F6" id="Rettangolo 14" o:spid="_x0000_s1026" style="position:absolute;margin-left:-7.15pt;margin-top:9.4pt;width:501.85pt;height:590.05pt;z-index:-251657216;visibility:visible;mso-wrap-style:square;mso-width-percent:0;mso-height-percent:0;mso-wrap-distance-left:9pt;mso-wrap-distance-top:0;mso-wrap-distance-right:9pt;mso-wrap-distance-bottom:0;mso-position-horizontal:absolute;mso-position-horizontal-relative:text;mso-position-vertical:absolute;mso-position-vertical-relative:text;mso-width-percent:0;mso-height-percent:0;mso-width-relative:margin;mso-height-relative:margin;v-text-anchor:middle" o:gfxdata="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" stroked="f">
                 <v:fill opacity="39321f"/>
               </v:rect>
             </w:pict>
@@ -459,7 +461,7 @@
               <w:sz w:val="36"/>
             </w:rPr>
             <w:drawing>
-              <wp:anchor distT="0" distB="0" distL="114300" distR="114300" simplePos="0" relativeHeight="251659264" behindDoc="1" locked="0" layoutInCell="1" allowOverlap="1" wp14:anchorId="419BB632" wp14:editId="0DA96F56">
+              <wp:anchor distT="0" distB="0" distL="114300" distR="114300" simplePos="0" relativeHeight="251658240" behindDoc="1" locked="0" layoutInCell="1" allowOverlap="1" wp14:anchorId="419BB632" wp14:editId="0DA96F56">
                 <wp:simplePos x="0" y="0"/>
                 <wp:positionH relativeFrom="margin">
                   <wp:posOffset>-38100</wp:posOffset>
@@ -568,10 +570,12 @@
             </w:rPr>
             <w:fldChar w:fldCharType="separate"/>
           </w:r>
-          <w:hyperlink w:anchor="_Toc530591711" w:history="1">
+          <w:hyperlink w:anchor="_Toc530606826" w:history="1">
             <w:r>
               <w:rPr>
                 <w:rStyle w:val="Collegamentoipertestuale"/>
+                <w:b/>
+                <w:bCs/>
                 <w:noProof/>
               </w:rPr>
               <w:t>1 – Struttura di gestione del gruppo di progetto</w:t>
@@ -595,7 +599,7 @@
                 <w:noProof/>
                 <w:webHidden/>
               </w:rPr>
-              <w:instrText xml:space="preserve"> PAGEREF _Toc530591711 \h </w:instrText>
+              <w:instrText xml:space="preserve"> PAGEREF _Toc530606826 \h </w:instrText>
             </w:r>
             <w:r>
               <w:rPr>
@@ -637,10 +641,12 @@
               <w:noProof/>
             </w:rPr>
           </w:pPr>
-          <w:hyperlink w:anchor="_Toc530591712" w:history="1">
+          <w:hyperlink w:anchor="_Toc530606827" w:history="1">
             <w:r>
               <w:rPr>
                 <w:rStyle w:val="Collegamentoipertestuale"/>
+                <w:b/>
+                <w:bCs/>
                 <w:noProof/>
               </w:rPr>
               <w:t>1.1 Componenti</w:t>
@@ -664,7 +670,7 @@
                 <w:noProof/>
                 <w:webHidden/>
               </w:rPr>
-              <w:instrText xml:space="preserve"> PAGEREF _Toc530591712 \h </w:instrText>
+              <w:instrText xml:space="preserve"> PAGEREF _Toc530606827 \h </w:instrText>
             </w:r>
             <w:r>
               <w:rPr>
@@ -706,10 +712,12 @@
               <w:noProof/>
             </w:rPr>
           </w:pPr>
-          <w:hyperlink w:anchor="_Toc530591713" w:history="1">
+          <w:hyperlink w:anchor="_Toc530606828" w:history="1">
             <w:r>
               <w:rPr>
                 <w:rStyle w:val="Collegamentoipertestuale"/>
+                <w:b/>
+                <w:bCs/>
                 <w:noProof/>
               </w:rPr>
               <w:t>1.2 Ruoli</w:t>
@@ -733,7 +741,7 @@
                 <w:noProof/>
                 <w:webHidden/>
               </w:rPr>
-              <w:instrText xml:space="preserve"> PAGEREF _Toc530591713 \h </w:instrText>
+              <w:instrText xml:space="preserve"> PAGEREF _Toc530606828 \h </w:instrText>
             </w:r>
             <w:r>
               <w:rPr>
@@ -775,13 +783,15 @@
               <w:noProof/>
             </w:rPr>
           </w:pPr>
-          <w:hyperlink w:anchor="_Toc530591714" w:history="1">
+          <w:hyperlink w:anchor="_Toc530606829" w:history="1">
             <w:r>
               <w:rPr>
                 <w:rStyle w:val="Collegamentoipertestuale"/>
-                <w:noProof/>
-              </w:rPr>
-              <w:t>2.Gli Scenari dei Task (casi d’uso):</w:t>
+                <w:b/>
+                <w:bCs/>
+                <w:noProof/>
+              </w:rPr>
+              <w:t>2 – Gli Scenari dei Task (casi d’uso):</w:t>
             </w:r>
             <w:r>
               <w:rPr>
@@ -802,7 +812,7 @@
                 <w:noProof/>
                 <w:webHidden/>
               </w:rPr>
-              <w:instrText xml:space="preserve"> PAGEREF _Toc530591714 \h </w:instrText>
+              <w:instrText xml:space="preserve"> PAGEREF _Toc530606829 \h </w:instrText>
             </w:r>
             <w:r>
               <w:rPr>
@@ -844,14 +854,16 @@
               <w:noProof/>
             </w:rPr>
           </w:pPr>
-          <w:hyperlink w:anchor="_Toc530591715" w:history="1">
+          <w:hyperlink w:anchor="_Toc530606830" w:history="1">
             <w:r>
               <w:rPr>
                 <w:rStyle w:val="Collegamentoipertestuale"/>
                 <w:rFonts w:eastAsia="ArialMT"/>
-                <w:noProof/>
-              </w:rPr>
-              <w:t>UC_1: Identificare il proprietario di un cestino.</w:t>
+                <w:b/>
+                <w:bCs/>
+                <w:noProof/>
+              </w:rPr>
+              <w:t>UC_1: Identificare il proprietario di un cestino</w:t>
             </w:r>
             <w:r>
               <w:rPr>
@@ -872,7 +884,7 @@
                 <w:noProof/>
                 <w:webHidden/>
               </w:rPr>
-              <w:instrText xml:space="preserve"> PAGEREF _Toc530591715 \h </w:instrText>
+              <w:instrText xml:space="preserve"> PAGEREF _Toc530606830 \h </w:instrText>
             </w:r>
             <w:r>
               <w:rPr>
@@ -914,10 +926,12 @@
               <w:noProof/>
             </w:rPr>
           </w:pPr>
-          <w:hyperlink w:anchor="_Toc530591716" w:history="1">
+          <w:hyperlink w:anchor="_Toc530606831" w:history="1">
             <w:r>
               <w:rPr>
                 <w:rStyle w:val="Collegamentoipertestuale"/>
+                <w:b/>
+                <w:bCs/>
                 <w:noProof/>
               </w:rPr>
               <w:t>UC_2: Comunicare al responsabile comunale un eventuale infrazione commessa dal cittadino</w:t>
@@ -941,7 +955,7 @@
                 <w:noProof/>
                 <w:webHidden/>
               </w:rPr>
-              <w:instrText xml:space="preserve"> PAGEREF _Toc530591716 \h </w:instrText>
+              <w:instrText xml:space="preserve"> PAGEREF _Toc530606831 \h </w:instrText>
             </w:r>
             <w:r>
               <w:rPr>
@@ -983,10 +997,12 @@
               <w:noProof/>
             </w:rPr>
           </w:pPr>
-          <w:hyperlink w:anchor="_Toc530591717" w:history="1">
+          <w:hyperlink w:anchor="_Toc530606832" w:history="1">
             <w:r>
               <w:rPr>
                 <w:rStyle w:val="Collegamentoipertestuale"/>
+                <w:b/>
+                <w:bCs/>
                 <w:noProof/>
               </w:rPr>
               <w:t>UC_3: Associare il giorno di conferimento alla tipologia di rifiuto</w:t>
@@ -1010,7 +1026,7 @@
                 <w:noProof/>
                 <w:webHidden/>
               </w:rPr>
-              <w:instrText xml:space="preserve"> PAGEREF _Toc530591717 \h </w:instrText>
+              <w:instrText xml:space="preserve"> PAGEREF _Toc530606832 \h </w:instrText>
             </w:r>
             <w:r>
               <w:rPr>
@@ -1052,10 +1068,12 @@
               <w:noProof/>
             </w:rPr>
           </w:pPr>
-          <w:hyperlink w:anchor="_Toc530591718" w:history="1">
+          <w:hyperlink w:anchor="_Toc530606833" w:history="1">
             <w:r>
               <w:rPr>
                 <w:rStyle w:val="Collegamentoipertestuale"/>
+                <w:b/>
+                <w:bCs/>
                 <w:noProof/>
               </w:rPr>
               <w:t>UC_4:</w:t>
@@ -1064,9 +1082,11 @@
               <w:rPr>
                 <w:rStyle w:val="Collegamentoipertestuale"/>
                 <w:rFonts w:eastAsia="ArialMT" w:cs="ArialMT"/>
-                <w:noProof/>
-              </w:rPr>
-              <w:t xml:space="preserve"> Identificare la tipologia di un rifiuto.</w:t>
+                <w:b/>
+                <w:bCs/>
+                <w:noProof/>
+              </w:rPr>
+              <w:t xml:space="preserve"> Identificare la tipologia di un rifiuto</w:t>
             </w:r>
             <w:r>
               <w:rPr>
@@ -1087,7 +1107,7 @@
                 <w:noProof/>
                 <w:webHidden/>
               </w:rPr>
-              <w:instrText xml:space="preserve"> PAGEREF _Toc530591718 \h </w:instrText>
+              <w:instrText xml:space="preserve"> PAGEREF _Toc530606833 \h </w:instrText>
             </w:r>
             <w:r>
               <w:rPr>
@@ -1129,10 +1149,12 @@
               <w:noProof/>
             </w:rPr>
           </w:pPr>
-          <w:hyperlink w:anchor="_Toc530591719" w:history="1">
+          <w:hyperlink w:anchor="_Toc530606834" w:history="1">
             <w:r>
               <w:rPr>
                 <w:rStyle w:val="Collegamentoipertestuale"/>
+                <w:b/>
+                <w:bCs/>
                 <w:noProof/>
               </w:rPr>
               <w:t>UC_5: Comunicare al cittadino un’eventuale infrazione commessa</w:t>
@@ -1156,7 +1178,7 @@
                 <w:noProof/>
                 <w:webHidden/>
               </w:rPr>
-              <w:instrText xml:space="preserve"> PAGEREF _Toc530591719 \h </w:instrText>
+              <w:instrText xml:space="preserve"> PAGEREF _Toc530606834 \h </w:instrText>
             </w:r>
             <w:r>
               <w:rPr>
@@ -1198,10 +1220,12 @@
               <w:noProof/>
             </w:rPr>
           </w:pPr>
-          <w:hyperlink w:anchor="_Toc530591720" w:history="1">
+          <w:hyperlink w:anchor="_Toc530606835" w:history="1">
             <w:r>
               <w:rPr>
                 <w:rStyle w:val="Collegamentoipertestuale"/>
+                <w:b/>
+                <w:bCs/>
                 <w:noProof/>
               </w:rPr>
               <w:t>UC_6: Comunicare le modifiche al calendario di conferimento dei rifiuti</w:t>
@@ -1225,7 +1249,7 @@
                 <w:noProof/>
                 <w:webHidden/>
               </w:rPr>
-              <w:instrText xml:space="preserve"> PAGEREF _Toc530591720 \h </w:instrText>
+              <w:instrText xml:space="preserve"> PAGEREF _Toc530606835 \h </w:instrText>
             </w:r>
             <w:r>
               <w:rPr>
@@ -1267,13 +1291,15 @@
               <w:noProof/>
             </w:rPr>
           </w:pPr>
-          <w:hyperlink w:anchor="_Toc530591721" w:history="1">
+          <w:hyperlink w:anchor="_Toc530606836" w:history="1">
             <w:r>
               <w:rPr>
                 <w:rStyle w:val="Collegamentoipertestuale"/>
-                <w:noProof/>
-              </w:rPr>
-              <w:t>3.Analisi comparativa:</w:t>
+                <w:b/>
+                <w:bCs/>
+                <w:noProof/>
+              </w:rPr>
+              <w:t>3 – Analisi comparativa:</w:t>
             </w:r>
             <w:r>
               <w:rPr>
@@ -1294,7 +1320,7 @@
                 <w:noProof/>
                 <w:webHidden/>
               </w:rPr>
-              <w:instrText xml:space="preserve"> PAGEREF _Toc530591721 \h </w:instrText>
+              <w:instrText xml:space="preserve"> PAGEREF _Toc530606836 \h </w:instrText>
             </w:r>
             <w:r>
               <w:rPr>
@@ -1336,13 +1362,15 @@
               <w:noProof/>
             </w:rPr>
           </w:pPr>
-          <w:hyperlink w:anchor="_Toc530591722" w:history="1">
+          <w:hyperlink w:anchor="_Toc530606837" w:history="1">
             <w:r>
               <w:rPr>
                 <w:rStyle w:val="Collegamentoipertestuale"/>
-                <w:noProof/>
-              </w:rPr>
-              <w:t>3.1 RFID global</w:t>
+                <w:b/>
+                <w:bCs/>
+                <w:noProof/>
+              </w:rPr>
+              <w:t>3.1 RFID Global</w:t>
             </w:r>
             <w:r>
               <w:rPr>
@@ -1363,7 +1391,7 @@
                 <w:noProof/>
                 <w:webHidden/>
               </w:rPr>
-              <w:instrText xml:space="preserve"> PAGEREF _Toc530591722 \h </w:instrText>
+              <w:instrText xml:space="preserve"> PAGEREF _Toc530606837 \h </w:instrText>
             </w:r>
             <w:r>
               <w:rPr>
@@ -1405,10 +1433,12 @@
               <w:noProof/>
             </w:rPr>
           </w:pPr>
-          <w:hyperlink w:anchor="_Toc530591723" w:history="1">
+          <w:hyperlink w:anchor="_Toc530606838" w:history="1">
             <w:r>
               <w:rPr>
                 <w:rStyle w:val="Collegamentoipertestuale"/>
+                <w:b/>
+                <w:bCs/>
                 <w:noProof/>
               </w:rPr>
               <w:t>3.2 Amiu Puglia:</w:t>
@@ -1432,7 +1462,7 @@
                 <w:noProof/>
                 <w:webHidden/>
               </w:rPr>
-              <w:instrText xml:space="preserve"> PAGEREF _Toc530591723 \h </w:instrText>
+              <w:instrText xml:space="preserve"> PAGEREF _Toc530606838 \h </w:instrText>
             </w:r>
             <w:r>
               <w:rPr>
@@ -1474,13 +1504,15 @@
               <w:noProof/>
             </w:rPr>
           </w:pPr>
-          <w:hyperlink w:anchor="_Toc530591724" w:history="1">
+          <w:hyperlink w:anchor="_Toc530606839" w:history="1">
             <w:r>
               <w:rPr>
                 <w:rStyle w:val="Collegamentoipertestuale"/>
-                <w:noProof/>
-              </w:rPr>
-              <w:t>4 - Idee iniziali di progetto</w:t>
+                <w:b/>
+                <w:bCs/>
+                <w:noProof/>
+              </w:rPr>
+              <w:t>4 – Idee iniziali di progetto</w:t>
             </w:r>
             <w:r>
               <w:rPr>
@@ -1501,7 +1533,7 @@
                 <w:noProof/>
                 <w:webHidden/>
               </w:rPr>
-              <w:instrText xml:space="preserve"> PAGEREF _Toc530591724 \h </w:instrText>
+              <w:instrText xml:space="preserve"> PAGEREF _Toc530606839 \h </w:instrText>
             </w:r>
             <w:r>
               <w:rPr>
@@ -1543,10 +1575,12 @@
               <w:noProof/>
             </w:rPr>
           </w:pPr>
-          <w:hyperlink w:anchor="_Toc530591725" w:history="1">
+          <w:hyperlink w:anchor="_Toc530606840" w:history="1">
             <w:r>
               <w:rPr>
                 <w:rStyle w:val="Collegamentoipertestuale"/>
+                <w:b/>
+                <w:bCs/>
                 <w:noProof/>
               </w:rPr>
               <w:t>4.1 Prima idea di design</w:t>
@@ -1570,7 +1604,7 @@
                 <w:noProof/>
                 <w:webHidden/>
               </w:rPr>
-              <w:instrText xml:space="preserve"> PAGEREF _Toc530591725 \h </w:instrText>
+              <w:instrText xml:space="preserve"> PAGEREF _Toc530606840 \h </w:instrText>
             </w:r>
             <w:r>
               <w:rPr>
@@ -1613,10 +1647,12 @@
               <w:lang w:eastAsia="it-IT"/>
             </w:rPr>
           </w:pPr>
-          <w:hyperlink w:anchor="_Toc530591726" w:history="1">
+          <w:hyperlink w:anchor="_Toc530606841" w:history="1">
             <w:r>
               <w:rPr>
                 <w:rStyle w:val="Collegamentoipertestuale"/>
+                <w:b/>
+                <w:bCs/>
                 <w:noProof/>
               </w:rPr>
               <w:t>4.1.1 Homepage cittadino</w:t>
@@ -1640,7 +1676,7 @@
                 <w:noProof/>
                 <w:webHidden/>
               </w:rPr>
-              <w:instrText xml:space="preserve"> PAGEREF _Toc530591726 \h </w:instrText>
+              <w:instrText xml:space="preserve"> PAGEREF _Toc530606841 \h </w:instrText>
             </w:r>
             <w:r>
               <w:rPr>
@@ -1661,6 +1697,80 @@
                 <w:webHidden/>
               </w:rPr>
               <w:t>10</w:t>
+            </w:r>
+            <w:r>
+              <w:rPr>
+                <w:noProof/>
+                <w:webHidden/>
+              </w:rPr>
+              <w:fldChar w:fldCharType="end"/>
+            </w:r>
+          </w:hyperlink>
+          <w:bookmarkStart w:id="1" w:name="_GoBack"/>
+          <w:bookmarkEnd w:id="1"/>
+        </w:p>
+        <w:p>
+          <w:pPr>
+            <w:pStyle w:val="Sommario3"/>
+            <w:tabs>
+              <w:tab w:val="right" w:leader="dot" w:pos="9628"/>
+            </w:tabs>
+            <w:rPr>
+              <w:rFonts w:eastAsiaTheme="minorEastAsia"/>
+              <w:noProof/>
+              <w:lang w:eastAsia="it-IT"/>
+            </w:rPr>
+          </w:pPr>
+          <w:hyperlink w:anchor="_Toc530606842" w:history="1">
+            <w:r>
+              <w:rPr>
+                <w:rStyle w:val="Collegamentoipertestuale"/>
+                <w:b/>
+                <w:bCs/>
+                <w:noProof/>
+              </w:rPr>
+              <w:t>4.1.2 Homepage operatore ecologico</w:t>
+            </w:r>
+            <w:r>
+              <w:rPr>
+                <w:noProof/>
+                <w:webHidden/>
+              </w:rPr>
+              <w:tab/>
+            </w:r>
+            <w:r>
+              <w:rPr>
+                <w:noProof/>
+                <w:webHidden/>
+              </w:rPr>
+              <w:fldChar w:fldCharType="begin"/>
+            </w:r>
+            <w:r>
+              <w:rPr>
+                <w:noProof/>
+                <w:webHidden/>
+              </w:rPr>
+              <w:instrText xml:space="preserve"> PAGEREF _Toc530606842 \h </w:instrText>
+            </w:r>
+            <w:r>
+              <w:rPr>
+                <w:noProof/>
+                <w:webHidden/>
+              </w:rPr>
+            </w:r>
+            <w:r>
+              <w:rPr>
+                <w:noProof/>
+                <w:webHidden/>
+              </w:rPr>
+              <w:fldChar w:fldCharType="separate"/>
+            </w:r>
+            <w:r>
+              <w:rPr>
+                <w:noProof/>
+                <w:webHidden/>
+              </w:rPr>
+              <w:t>11</w:t>
             </w:r>
             <w:r>
               <w:rPr>
@@ -1683,13 +1793,15 @@
               <w:lang w:eastAsia="it-IT"/>
             </w:rPr>
           </w:pPr>
-          <w:hyperlink w:anchor="_Toc530591727" w:history="1">
+          <w:hyperlink w:anchor="_Toc530606843" w:history="1">
             <w:r>
               <w:rPr>
                 <w:rStyle w:val="Collegamentoipertestuale"/>
-                <w:noProof/>
-              </w:rPr>
-              <w:t>4.1.2 Homepage operatore ecologico</w:t>
+                <w:b/>
+                <w:bCs/>
+                <w:noProof/>
+              </w:rPr>
+              <w:t>4.1.3 Homepage assessorato all’ambiente</w:t>
             </w:r>
             <w:r>
               <w:rPr>
@@ -1710,7 +1822,7 @@
                 <w:noProof/>
                 <w:webHidden/>
               </w:rPr>
-              <w:instrText xml:space="preserve"> PAGEREF _Toc530591727 \h </w:instrText>
+              <w:instrText xml:space="preserve"> PAGEREF _Toc530606843 \h </w:instrText>
             </w:r>
             <w:r>
               <w:rPr>
@@ -1730,7 +1842,78 @@
                 <w:noProof/>
                 <w:webHidden/>
               </w:rPr>
-              <w:t>10</w:t>
+              <w:t>12</w:t>
+            </w:r>
+            <w:r>
+              <w:rPr>
+                <w:noProof/>
+                <w:webHidden/>
+              </w:rPr>
+              <w:fldChar w:fldCharType="end"/>
+            </w:r>
+          </w:hyperlink>
+        </w:p>
+        <w:p>
+          <w:pPr>
+            <w:pStyle w:val="Sommario2"/>
+            <w:tabs>
+              <w:tab w:val="right" w:leader="dot" w:pos="9628"/>
+            </w:tabs>
+            <w:rPr>
+              <w:rFonts w:cstheme="minorBidi"/>
+              <w:noProof/>
+            </w:rPr>
+          </w:pPr>
+          <w:hyperlink w:anchor="_Toc530606844" w:history="1">
+            <w:r>
+              <w:rPr>
+                <w:rStyle w:val="Collegamentoipertestuale"/>
+                <w:b/>
+                <w:bCs/>
+                <w:noProof/>
+              </w:rPr>
+              <w:t>4.2 Seconda idea di design</w:t>
+            </w:r>
+            <w:r>
+              <w:rPr>
+                <w:noProof/>
+                <w:webHidden/>
+              </w:rPr>
+              <w:tab/>
+            </w:r>
+            <w:r>
+              <w:rPr>
+                <w:noProof/>
+                <w:webHidden/>
+              </w:rPr>
+              <w:fldChar w:fldCharType="begin"/>
+            </w:r>
+            <w:r>
+              <w:rPr>
+                <w:noProof/>
+                <w:webHidden/>
+              </w:rPr>
+              <w:instrText xml:space="preserve"> PAGEREF _Toc530606844 \h </w:instrText>
+            </w:r>
+            <w:r>
+              <w:rPr>
+                <w:noProof/>
+                <w:webHidden/>
+              </w:rPr>
+            </w:r>
+            <w:r>
+              <w:rPr>
+                <w:noProof/>
+                <w:webHidden/>
+              </w:rPr>
+              <w:fldChar w:fldCharType="separate"/>
+            </w:r>
+            <w:r>
+              <w:rPr>
+                <w:noProof/>
+                <w:webHidden/>
+              </w:rPr>
+              <w:t>13</w:t>
             </w:r>
             <w:r>
               <w:rPr>
@@ -1753,13 +1936,15 @@
               <w:lang w:eastAsia="it-IT"/>
             </w:rPr>
           </w:pPr>
-          <w:hyperlink w:anchor="_Toc530591728" w:history="1">
+          <w:hyperlink w:anchor="_Toc530606845" w:history="1">
             <w:r>
               <w:rPr>
                 <w:rStyle w:val="Collegamentoipertestuale"/>
-                <w:noProof/>
-              </w:rPr>
-              <w:t>4.1.3 Homepage assessorato all’ambiente</w:t>
+                <w:b/>
+                <w:bCs/>
+                <w:noProof/>
+              </w:rPr>
+              <w:t>4.2.1 Homepage cittadino</w:t>
             </w:r>
             <w:r>
               <w:rPr>
@@ -1780,7 +1965,7 @@
                 <w:noProof/>
                 <w:webHidden/>
               </w:rPr>
-              <w:instrText xml:space="preserve"> PAGEREF _Toc530591728 \h </w:instrText>
+              <w:instrText xml:space="preserve"> PAGEREF _Toc530606845 \h </w:instrText>
             </w:r>
             <w:r>
               <w:rPr>
@@ -1800,76 +1985,7 @@
                 <w:noProof/>
                 <w:webHidden/>
               </w:rPr>
-              <w:t>10</w:t>
-            </w:r>
-            <w:r>
-              <w:rPr>
-                <w:noProof/>
-                <w:webHidden/>
-              </w:rPr>
-              <w:fldChar w:fldCharType="end"/>
-            </w:r>
-          </w:hyperlink>
-        </w:p>
-        <w:p>
-          <w:pPr>
-            <w:pStyle w:val="Sommario2"/>
-            <w:tabs>
-              <w:tab w:val="right" w:leader="dot" w:pos="9628"/>
-            </w:tabs>
-            <w:rPr>
-              <w:rFonts w:cstheme="minorBidi"/>
-              <w:noProof/>
-            </w:rPr>
-          </w:pPr>
-          <w:hyperlink w:anchor="_Toc530591729" w:history="1">
-            <w:r>
-              <w:rPr>
-                <w:rStyle w:val="Collegamentoipertestuale"/>
-                <w:noProof/>
-              </w:rPr>
-              <w:t>4.2 Seconda idea di design</w:t>
-            </w:r>
-            <w:r>
-              <w:rPr>
-                <w:noProof/>
-                <w:webHidden/>
-              </w:rPr>
-              <w:tab/>
-            </w:r>
-            <w:r>
-              <w:rPr>
-                <w:noProof/>
-                <w:webHidden/>
-              </w:rPr>
-              <w:fldChar w:fldCharType="begin"/>
-            </w:r>
-            <w:r>
-              <w:rPr>
-                <w:noProof/>
-                <w:webHidden/>
-              </w:rPr>
-              <w:instrText xml:space="preserve"> PAGEREF _Toc530591729 \h </w:instrText>
-            </w:r>
-            <w:r>
-              <w:rPr>
-                <w:noProof/>
-                <w:webHidden/>
-              </w:rPr>
-            </w:r>
-            <w:r>
-              <w:rPr>
-                <w:noProof/>
-                <w:webHidden/>
-              </w:rPr>
-              <w:fldChar w:fldCharType="separate"/>
-            </w:r>
-            <w:r>
-              <w:rPr>
-                <w:noProof/>
-                <w:webHidden/>
-              </w:rPr>
-              <w:t>10</w:t>
+              <w:t>13</w:t>
             </w:r>
             <w:r>
               <w:rPr>
@@ -1892,13 +2008,15 @@
               <w:lang w:eastAsia="it-IT"/>
             </w:rPr>
           </w:pPr>
-          <w:hyperlink w:anchor="_Toc530591730" w:history="1">
+          <w:hyperlink w:anchor="_Toc530606846" w:history="1">
             <w:r>
               <w:rPr>
                 <w:rStyle w:val="Collegamentoipertestuale"/>
-                <w:noProof/>
-              </w:rPr>
-              <w:t>4.2.1 Homepage cittadino</w:t>
+                <w:b/>
+                <w:bCs/>
+                <w:noProof/>
+              </w:rPr>
+              <w:t>4.2.2 Homepage operatore ecologico</w:t>
             </w:r>
             <w:r>
               <w:rPr>
@@ -1919,7 +2037,7 @@
                 <w:noProof/>
                 <w:webHidden/>
               </w:rPr>
-              <w:instrText xml:space="preserve"> PAGEREF _Toc530591730 \h </w:instrText>
+              <w:instrText xml:space="preserve"> PAGEREF _Toc530606846 \h </w:instrText>
             </w:r>
             <w:r>
               <w:rPr>
@@ -1939,7 +2057,7 @@
                 <w:noProof/>
                 <w:webHidden/>
               </w:rPr>
-              <w:t>10</w:t>
+              <w:t>14</w:t>
             </w:r>
             <w:r>
               <w:rPr>
@@ -1962,13 +2080,15 @@
               <w:lang w:eastAsia="it-IT"/>
             </w:rPr>
           </w:pPr>
-          <w:hyperlink w:anchor="_Toc530591731" w:history="1">
+          <w:hyperlink w:anchor="_Toc530606847" w:history="1">
             <w:r>
               <w:rPr>
                 <w:rStyle w:val="Collegamentoipertestuale"/>
-                <w:noProof/>
-              </w:rPr>
-              <w:t>4.2.2 Homepage operatore ecologico</w:t>
+                <w:b/>
+                <w:bCs/>
+                <w:noProof/>
+              </w:rPr>
+              <w:t>4.2.3 Homepage assessorato all’ambiente</w:t>
             </w:r>
             <w:r>
               <w:rPr>
@@ -1989,7 +2109,7 @@
                 <w:noProof/>
                 <w:webHidden/>
               </w:rPr>
-              <w:instrText xml:space="preserve"> PAGEREF _Toc530591731 \h </w:instrText>
+              <w:instrText xml:space="preserve"> PAGEREF _Toc530606847 \h </w:instrText>
             </w:r>
             <w:r>
               <w:rPr>
@@ -2009,7 +2129,78 @@
                 <w:noProof/>
                 <w:webHidden/>
               </w:rPr>
-              <w:t>10</w:t>
+              <w:t>15</w:t>
+            </w:r>
+            <w:r>
+              <w:rPr>
+                <w:noProof/>
+                <w:webHidden/>
+              </w:rPr>
+              <w:fldChar w:fldCharType="end"/>
+            </w:r>
+          </w:hyperlink>
+        </w:p>
+        <w:p>
+          <w:pPr>
+            <w:pStyle w:val="Sommario1"/>
+            <w:tabs>
+              <w:tab w:val="right" w:leader="dot" w:pos="9628"/>
+            </w:tabs>
+            <w:rPr>
+              <w:rFonts w:cstheme="minorBidi"/>
+              <w:noProof/>
+            </w:rPr>
+          </w:pPr>
+          <w:hyperlink w:anchor="_Toc530606848" w:history="1">
+            <w:r>
+              <w:rPr>
+                <w:rStyle w:val="Collegamentoipertestuale"/>
+                <w:b/>
+                <w:bCs/>
+                <w:noProof/>
+              </w:rPr>
+              <w:t>5 – Lavoro Svolto</w:t>
+            </w:r>
+            <w:r>
+              <w:rPr>
+                <w:noProof/>
+                <w:webHidden/>
+              </w:rPr>
+              <w:tab/>
+            </w:r>
+            <w:r>
+              <w:rPr>
+                <w:noProof/>
+                <w:webHidden/>
+              </w:rPr>
+              <w:fldChar w:fldCharType="begin"/>
+            </w:r>
+            <w:r>
+              <w:rPr>
+                <w:noProof/>
+                <w:webHidden/>
+              </w:rPr>
+              <w:instrText xml:space="preserve"> PAGEREF _Toc530606848 \h </w:instrText>
+            </w:r>
+            <w:r>
+              <w:rPr>
+                <w:noProof/>
+                <w:webHidden/>
+              </w:rPr>
+            </w:r>
+            <w:r>
+              <w:rPr>
+                <w:noProof/>
+                <w:webHidden/>
+              </w:rPr>
+              <w:fldChar w:fldCharType="separate"/>
+            </w:r>
+            <w:r>
+              <w:rPr>
+                <w:noProof/>
+                <w:webHidden/>
+              </w:rPr>
+              <w:t>15</w:t>
             </w:r>
             <w:r>
               <w:rPr>
@@ -2032,13 +2223,15 @@
               <w:lang w:eastAsia="it-IT"/>
             </w:rPr>
           </w:pPr>
-          <w:hyperlink w:anchor="_Toc530591732" w:history="1">
+          <w:hyperlink w:anchor="_Toc530606849" w:history="1">
             <w:r>
               <w:rPr>
                 <w:rStyle w:val="Collegamentoipertestuale"/>
-                <w:noProof/>
-              </w:rPr>
-              <w:t>4.2.3 Homepage assessorato all’ambiente</w:t>
+                <w:b/>
+                <w:bCs/>
+                <w:noProof/>
+              </w:rPr>
+              <w:t>5.1 Descrizione del lavoro svolto dai componenti del gruppo</w:t>
             </w:r>
             <w:r>
               <w:rPr>
@@ -2059,7 +2252,7 @@
                 <w:noProof/>
                 <w:webHidden/>
               </w:rPr>
-              <w:instrText xml:space="preserve"> PAGEREF _Toc530591732 \h </w:instrText>
+              <w:instrText xml:space="preserve"> PAGEREF _Toc530606849 \h </w:instrText>
             </w:r>
             <w:r>
               <w:rPr>
@@ -2079,146 +2272,7 @@
                 <w:noProof/>
                 <w:webHidden/>
               </w:rPr>
-              <w:t>10</w:t>
-            </w:r>
-            <w:r>
-              <w:rPr>
-                <w:noProof/>
-                <w:webHidden/>
-              </w:rPr>
-              <w:fldChar w:fldCharType="end"/>
-            </w:r>
-          </w:hyperlink>
-        </w:p>
-        <w:p>
-          <w:pPr>
-            <w:pStyle w:val="Sommario1"/>
-            <w:tabs>
-              <w:tab w:val="right" w:leader="dot" w:pos="9628"/>
-            </w:tabs>
-            <w:rPr>
-              <w:rFonts w:cstheme="minorBidi"/>
-              <w:noProof/>
-            </w:rPr>
-          </w:pPr>
-          <w:hyperlink w:anchor="_Toc530591733" w:history="1">
-            <w:r>
-              <w:rPr>
-                <w:rStyle w:val="Collegamentoipertestuale"/>
-                <w:noProof/>
-              </w:rPr>
-              <w:t>5 – Lavoro Svolto</w:t>
-            </w:r>
-            <w:r>
-              <w:rPr>
-                <w:noProof/>
-                <w:webHidden/>
-              </w:rPr>
-              <w:tab/>
-            </w:r>
-            <w:r>
-              <w:rPr>
-                <w:noProof/>
-                <w:webHidden/>
-              </w:rPr>
-              <w:fldChar w:fldCharType="begin"/>
-            </w:r>
-            <w:r>
-              <w:rPr>
-                <w:noProof/>
-                <w:webHidden/>
-              </w:rPr>
-              <w:instrText xml:space="preserve"> PAGEREF _Toc530591733 \h </w:instrText>
-            </w:r>
-            <w:r>
-              <w:rPr>
-                <w:noProof/>
-                <w:webHidden/>
-              </w:rPr>
-            </w:r>
-            <w:r>
-              <w:rPr>
-                <w:noProof/>
-                <w:webHidden/>
-              </w:rPr>
-              <w:fldChar w:fldCharType="separate"/>
-            </w:r>
-            <w:r>
-              <w:rPr>
-                <w:noProof/>
-                <w:webHidden/>
-              </w:rPr>
-              <w:t>11</w:t>
-            </w:r>
-            <w:r>
-              <w:rPr>
-                <w:noProof/>
-                <w:webHidden/>
-              </w:rPr>
-              <w:fldChar w:fldCharType="end"/>
-            </w:r>
-          </w:hyperlink>
-        </w:p>
-        <w:p>
-          <w:pPr>
-            <w:pStyle w:val="Sommario3"/>
-            <w:tabs>
-              <w:tab w:val="right" w:leader="dot" w:pos="9628"/>
-            </w:tabs>
-            <w:rPr>
-              <w:rFonts w:eastAsiaTheme="minorEastAsia"/>
-              <w:noProof/>
-              <w:lang w:eastAsia="it-IT"/>
-            </w:rPr>
-          </w:pPr>
-          <w:hyperlink w:anchor="_Toc530591734" w:history="1">
-            <w:r>
-              <w:rPr>
-                <w:rStyle w:val="Collegamentoipertestuale"/>
-                <w:noProof/>
-              </w:rPr>
-              <w:t>5.1 Descrizione del lavoro svolto dai componenti del gruppo</w:t>
-            </w:r>
-            <w:r>
-              <w:rPr>
-                <w:noProof/>
-                <w:webHidden/>
-              </w:rPr>
-              <w:tab/>
-            </w:r>
-            <w:r>
-              <w:rPr>
-                <w:noProof/>
-                <w:webHidden/>
-              </w:rPr>
-              <w:fldChar w:fldCharType="begin"/>
-            </w:r>
-            <w:r>
-              <w:rPr>
-                <w:noProof/>
-                <w:webHidden/>
-              </w:rPr>
-              <w:instrText xml:space="preserve"> PAGEREF _Toc530591734 \h </w:instrText>
-            </w:r>
-            <w:r>
-              <w:rPr>
-                <w:noProof/>
-                <w:webHidden/>
-              </w:rPr>
-            </w:r>
-            <w:r>
-              <w:rPr>
-                <w:noProof/>
-                <w:webHidden/>
-              </w:rPr>
-              <w:fldChar w:fldCharType="separate"/>
-            </w:r>
-            <w:r>
-              <w:rPr>
-                <w:noProof/>
-                <w:webHidden/>
-              </w:rPr>
-              <w:t>11</w:t>
+              <w:t>15</w:t>
             </w:r>
             <w:r>
               <w:rPr>
@@ -2260,36 +2314,44 @@
       <w:pPr>
         <w:pStyle w:val="Titolo1"/>
         <w:rPr>
+          <w:b/>
+          <w:bCs/>
           <w:color w:val="auto"/>
         </w:rPr>
       </w:pPr>
-      <w:bookmarkStart w:id="0" w:name="_Toc529205593"/>
-      <w:bookmarkStart w:id="1" w:name="_Toc530591711"/>
-      <w:r>
-        <w:rPr>
+      <w:bookmarkStart w:id="2" w:name="_Toc529205593"/>
+      <w:bookmarkStart w:id="3" w:name="_Toc530606826"/>
+      <w:r>
+        <w:rPr>
+          <w:b/>
+          <w:bCs/>
           <w:color w:val="auto"/>
         </w:rPr>
         <w:t>1 – Struttura di gestione del gruppo di progetto</w:t>
       </w:r>
-      <w:bookmarkEnd w:id="0"/>
-      <w:bookmarkEnd w:id="1"/>
+      <w:bookmarkEnd w:id="2"/>
+      <w:bookmarkEnd w:id="3"/>
     </w:p>
     <w:p/>
     <w:p>
       <w:pPr>
         <w:pStyle w:val="Titolo2"/>
         <w:rPr>
+          <w:b/>
+          <w:bCs/>
           <w:color w:val="auto"/>
         </w:rPr>
       </w:pPr>
-      <w:bookmarkStart w:id="2" w:name="_Toc530591712"/>
-      <w:r>
-        <w:rPr>
+      <w:bookmarkStart w:id="4" w:name="_Toc530606827"/>
+      <w:r>
+        <w:rPr>
+          <w:b/>
+          <w:bCs/>
           <w:color w:val="auto"/>
         </w:rPr>
         <w:t>1.1 Componenti</w:t>
       </w:r>
-      <w:bookmarkEnd w:id="2"/>
+      <w:bookmarkEnd w:id="4"/>
     </w:p>
     <w:p/>
     <w:tbl>
@@ -2430,19 +2492,23 @@
       <w:pPr>
         <w:pStyle w:val="Titolo2"/>
         <w:rPr>
+          <w:b/>
+          <w:bCs/>
           <w:color w:val="auto"/>
         </w:rPr>
       </w:pPr>
-      <w:bookmarkStart w:id="3" w:name="_Toc529205595"/>
-      <w:bookmarkStart w:id="4" w:name="_Toc530591713"/>
-      <w:r>
-        <w:rPr>
+      <w:bookmarkStart w:id="5" w:name="_Toc529205595"/>
+      <w:bookmarkStart w:id="6" w:name="_Toc530606828"/>
+      <w:r>
+        <w:rPr>
+          <w:b/>
+          <w:bCs/>
           <w:color w:val="auto"/>
         </w:rPr>
         <w:t>1.2 Ruoli</w:t>
       </w:r>
-      <w:bookmarkEnd w:id="3"/>
-      <w:bookmarkEnd w:id="4"/>
+      <w:bookmarkEnd w:id="5"/>
+      <w:bookmarkEnd w:id="6"/>
     </w:p>
     <w:p>
       <w:pPr>
@@ -2701,36 +2767,72 @@
       <w:pPr>
         <w:pStyle w:val="Titolo1"/>
         <w:rPr>
+          <w:b/>
+          <w:bCs/>
           <w:color w:val="auto"/>
         </w:rPr>
       </w:pPr>
-      <w:bookmarkStart w:id="5" w:name="_Toc530591714"/>
-      <w:r>
-        <w:rPr>
+      <w:bookmarkStart w:id="7" w:name="_Toc530606829"/>
+      <w:r>
+        <w:rPr>
+          <w:b/>
+          <w:bCs/>
           <w:color w:val="auto"/>
         </w:rPr>
-        <w:t>2.</w:t>
-      </w:r>
-      <w:r>
-        <w:rPr>
+        <w:t>2</w:t>
+      </w:r>
+      <w:r>
+        <w:rPr>
+          <w:b/>
+          <w:bCs/>
           <w:color w:val="auto"/>
         </w:rPr>
+        <w:t xml:space="preserve"> </w:t>
+      </w:r>
+      <w:r>
+        <w:rPr>
+          <w:b/>
+          <w:bCs/>
+          <w:color w:val="auto"/>
+        </w:rPr>
+        <w:t>–</w:t>
+      </w:r>
+      <w:r>
+        <w:rPr>
+          <w:b/>
+          <w:bCs/>
+          <w:color w:val="auto"/>
+        </w:rPr>
+        <w:t xml:space="preserve"> </w:t>
+      </w:r>
+      <w:r>
+        <w:rPr>
+          <w:b/>
+          <w:bCs/>
+          <w:color w:val="auto"/>
+        </w:rPr>
         <w:t>Gli Scenari dei Task (casi d’uso):</w:t>
       </w:r>
-      <w:bookmarkEnd w:id="5"/>
+      <w:bookmarkEnd w:id="7"/>
     </w:p>
     <w:p/>
+    <w:p/>
     <w:p>
       <w:pPr>
         <w:pStyle w:val="Titolo2"/>
         <w:rPr>
           <w:rFonts w:eastAsia="ArialMT"/>
-        </w:rPr>
-      </w:pPr>
-      <w:bookmarkStart w:id="6" w:name="_Toc530591715"/>
+          <w:b/>
+          <w:bCs/>
+          <w:color w:val="auto"/>
+        </w:rPr>
+      </w:pPr>
+      <w:bookmarkStart w:id="8" w:name="_Toc530606830"/>
       <w:r>
         <w:rPr>
           <w:rFonts w:eastAsia="ArialMT"/>
+          <w:b/>
+          <w:bCs/>
           <w:color w:val="auto"/>
         </w:rPr>
         <w:t>UC_1</w:t>
@@ -2738,12 +2840,15 @@
       <w:r>
         <w:rPr>
           <w:rFonts w:eastAsia="ArialMT"/>
+          <w:b/>
+          <w:bCs/>
           <w:color w:val="auto"/>
         </w:rPr>
-        <w:t>: Identificare il proprietario di un cestino.</w:t>
-      </w:r>
-      <w:bookmarkEnd w:id="6"/>
-    </w:p>
+        <w:t>: Identificare il proprietario di un cestino</w:t>
+      </w:r>
+      <w:bookmarkEnd w:id="8"/>
+    </w:p>
+    <w:p/>
     <w:tbl>
       <w:tblPr>
         <w:tblStyle w:val="Grigliatabella"/>
@@ -2763,7 +2868,7 @@
             <w:tcW w:w="2842" w:type="dxa"/>
           </w:tcPr>
           <w:p>
-            <w:bookmarkStart w:id="7" w:name="_Hlk528663902"/>
+            <w:bookmarkStart w:id="9" w:name="_Hlk528663902"/>
             <w:r>
               <w:t>Nome caso d’uso</w:t>
             </w:r>
@@ -2952,33 +3057,40 @@
           </w:p>
         </w:tc>
       </w:tr>
-      <w:bookmarkEnd w:id="7"/>
+      <w:bookmarkEnd w:id="9"/>
     </w:tbl>
     <w:p/>
     <w:p/>
+    <w:p/>
     <w:p>
       <w:pPr>
         <w:pStyle w:val="Titolo2"/>
         <w:rPr>
+          <w:b/>
+          <w:bCs/>
           <w:color w:val="auto"/>
         </w:rPr>
       </w:pPr>
-      <w:bookmarkStart w:id="8" w:name="_Toc530591716"/>
-      <w:r>
-        <w:rPr>
+      <w:bookmarkStart w:id="10" w:name="_Toc530606831"/>
+      <w:r>
+        <w:rPr>
+          <w:b/>
+          <w:bCs/>
           <w:color w:val="auto"/>
         </w:rPr>
-        <w:lastRenderedPageBreak/>
         <w:t>UC_2</w:t>
       </w:r>
       <w:r>
         <w:rPr>
+          <w:b/>
+          <w:bCs/>
           <w:color w:val="auto"/>
         </w:rPr>
         <w:t>: Comunicare al responsabile comunale un eventuale infrazione commessa dal cittadino</w:t>
       </w:r>
-      <w:bookmarkEnd w:id="8"/>
-    </w:p>
+      <w:bookmarkEnd w:id="10"/>
+    </w:p>
+    <w:p/>
     <w:tbl>
       <w:tblPr>
         <w:tblStyle w:val="Grigliatabella"/>
@@ -3212,30 +3324,51 @@
         </w:tc>
       </w:tr>
     </w:tbl>
+    <w:p>
+      <w:pPr>
+        <w:rPr>
+          <w:b/>
+          <w:bCs/>
+        </w:rPr>
+      </w:pPr>
+    </w:p>
+    <w:p>
+      <w:pPr>
+        <w:rPr>
+          <w:b/>
+          <w:bCs/>
+        </w:rPr>
+      </w:pPr>
+    </w:p>
+    <w:p>
+      <w:pPr>
+        <w:pStyle w:val="Titolo2"/>
+        <w:rPr>
+          <w:b/>
+          <w:bCs/>
+          <w:color w:val="auto"/>
+        </w:rPr>
+      </w:pPr>
+      <w:bookmarkStart w:id="11" w:name="_Toc530606832"/>
+      <w:r>
+        <w:rPr>
+          <w:b/>
+          <w:bCs/>
+          <w:color w:val="auto"/>
+        </w:rPr>
+        <w:t>UC_3</w:t>
+      </w:r>
+      <w:r>
+        <w:rPr>
+          <w:b/>
+          <w:bCs/>
+          <w:color w:val="auto"/>
+        </w:rPr>
+        <w:t>: Associare il giorno di conferimento alla tipologia di rifiuto</w:t>
+      </w:r>
+      <w:bookmarkEnd w:id="11"/>
+    </w:p>
     <w:p/>
-    <w:p/>
-    <w:p>
-      <w:pPr>
-        <w:pStyle w:val="Titolo2"/>
-        <w:rPr>
-          <w:color w:val="auto"/>
-        </w:rPr>
-      </w:pPr>
-      <w:bookmarkStart w:id="9" w:name="_Toc530591717"/>
-      <w:r>
-        <w:rPr>
-          <w:color w:val="auto"/>
-        </w:rPr>
-        <w:t>UC_3</w:t>
-      </w:r>
-      <w:r>
-        <w:rPr>
-          <w:color w:val="auto"/>
-        </w:rPr>
-        <w:t>: Associare il giorno di conferimento alla tipologia di rifiuto</w:t>
-      </w:r>
-      <w:bookmarkEnd w:id="9"/>
-    </w:p>
     <w:tbl>
       <w:tblPr>
         <w:tblStyle w:val="Grigliatabella"/>
@@ -3461,23 +3594,30 @@
     <w:p/>
     <w:p/>
     <w:p/>
+    <w:p/>
     <w:p>
       <w:pPr>
         <w:pStyle w:val="Titolo2"/>
         <w:rPr>
+          <w:rFonts w:eastAsia="ArialMT" w:cs="ArialMT"/>
+          <w:b/>
+          <w:bCs/>
           <w:color w:val="auto"/>
         </w:rPr>
       </w:pPr>
-      <w:bookmarkStart w:id="10" w:name="_Toc530591718"/>
-      <w:r>
-        <w:rPr>
+      <w:bookmarkStart w:id="12" w:name="_Toc530606833"/>
+      <w:r>
+        <w:rPr>
+          <w:b/>
+          <w:bCs/>
           <w:color w:val="auto"/>
         </w:rPr>
-        <w:lastRenderedPageBreak/>
         <w:t>UC_4</w:t>
       </w:r>
       <w:r>
         <w:rPr>
+          <w:b/>
+          <w:bCs/>
           <w:color w:val="auto"/>
         </w:rPr>
         <w:t>:</w:t>
@@ -3485,12 +3625,15 @@
       <w:r>
         <w:rPr>
           <w:rFonts w:eastAsia="ArialMT" w:cs="ArialMT"/>
+          <w:b/>
+          <w:bCs/>
           <w:color w:val="auto"/>
         </w:rPr>
-        <w:t xml:space="preserve"> Identificare la tipologia di un rifiuto.</w:t>
-      </w:r>
-      <w:bookmarkEnd w:id="10"/>
-    </w:p>
+        <w:t xml:space="preserve"> Identificare la tipologia di un rifiuto</w:t>
+      </w:r>
+      <w:bookmarkEnd w:id="12"/>
+    </w:p>
+    <w:p/>
     <w:tbl>
       <w:tblPr>
         <w:tblStyle w:val="Grigliatabella"/>
@@ -3728,18 +3871,23 @@
       <w:pPr>
         <w:pStyle w:val="Titolo2"/>
         <w:rPr>
+          <w:b/>
+          <w:bCs/>
           <w:color w:val="auto"/>
         </w:rPr>
       </w:pPr>
-      <w:bookmarkStart w:id="11" w:name="_Toc530591719"/>
-      <w:r>
-        <w:rPr>
+      <w:bookmarkStart w:id="13" w:name="_Toc530606834"/>
+      <w:r>
+        <w:rPr>
+          <w:b/>
+          <w:bCs/>
           <w:color w:val="auto"/>
         </w:rPr>
         <w:t>UC_5: Comunicare al cittadino un’eventuale infrazione commessa</w:t>
       </w:r>
-      <w:bookmarkEnd w:id="11"/>
-    </w:p>
+      <w:bookmarkEnd w:id="13"/>
+    </w:p>
+    <w:p/>
     <w:tbl>
       <w:tblPr>
         <w:tblW w:w="9628" w:type="dxa"/>
@@ -4021,6 +4169,7 @@
               <w:spacing w:after="0" w:line="360" w:lineRule="auto"/>
             </w:pPr>
             <w:r>
+              <w:lastRenderedPageBreak/>
               <w:t>Il sistema invia la comunicazione al cittadino e mostra un riepilogo dei dati</w:t>
             </w:r>
             <w:r>
@@ -4063,6 +4212,7 @@
                 <w:i/>
                 <w:iCs/>
               </w:rPr>
+              <w:lastRenderedPageBreak/>
               <w:t>Condizioni d’entrata</w:t>
             </w:r>
           </w:p>
@@ -4157,17 +4307,28 @@
       <w:pPr>
         <w:pStyle w:val="Titolo2"/>
       </w:pPr>
-      <w:bookmarkStart w:id="12" w:name="_Toc530591720"/>
     </w:p>
     <w:p>
       <w:pPr>
         <w:pStyle w:val="Titolo2"/>
-      </w:pPr>
-      <w:r>
+        <w:rPr>
+          <w:b/>
+          <w:bCs/>
+          <w:color w:val="auto"/>
+        </w:rPr>
+      </w:pPr>
+      <w:bookmarkStart w:id="14" w:name="_Toc530606835"/>
+      <w:r>
+        <w:rPr>
+          <w:b/>
+          <w:bCs/>
+          <w:color w:val="auto"/>
+        </w:rPr>
         <w:t>UC_6: Comunicare le modifiche al calendario di conferimento dei rifiuti</w:t>
       </w:r>
-      <w:bookmarkEnd w:id="12"/>
-    </w:p>
+      <w:bookmarkEnd w:id="14"/>
+    </w:p>
+    <w:p/>
     <w:tbl>
       <w:tblPr>
         <w:tblW w:w="9628" w:type="dxa"/>
@@ -4567,20 +4728,41 @@
       </w:pPr>
     </w:p>
     <w:p/>
-    <w:p/>
-    <w:p/>
     <w:p>
       <w:pPr>
         <w:pStyle w:val="Titolo1"/>
-      </w:pPr>
-      <w:bookmarkStart w:id="13" w:name="_Toc530591721"/>
-      <w:r>
-        <w:t>3.</w:t>
-      </w:r>
-      <w:r>
+        <w:rPr>
+          <w:b/>
+          <w:bCs/>
+          <w:color w:val="auto"/>
+        </w:rPr>
+      </w:pPr>
+      <w:bookmarkStart w:id="15" w:name="_Toc530606836"/>
+      <w:r>
+        <w:rPr>
+          <w:b/>
+          <w:bCs/>
+          <w:color w:val="auto"/>
+        </w:rPr>
+        <w:t>3</w:t>
+      </w:r>
+      <w:r>
+        <w:rPr>
+          <w:b/>
+          <w:bCs/>
+          <w:color w:val="auto"/>
+        </w:rPr>
+        <w:t xml:space="preserve"> – </w:t>
+      </w:r>
+      <w:r>
+        <w:rPr>
+          <w:b/>
+          <w:bCs/>
+          <w:color w:val="auto"/>
+        </w:rPr>
         <w:t>Analisi comparativa:</w:t>
       </w:r>
-      <w:bookmarkEnd w:id="13"/>
+      <w:bookmarkEnd w:id="15"/>
     </w:p>
     <w:p>
       <w:pPr>
@@ -4673,7 +4855,19 @@
         <w:rPr>
           <w:sz w:val="24"/>
         </w:rPr>
-        <w:t>RFID global</w:t>
+        <w:t xml:space="preserve">RFID </w:t>
+      </w:r>
+      <w:r>
+        <w:rPr>
+          <w:sz w:val="24"/>
+        </w:rPr>
+        <w:t>G</w:t>
+      </w:r>
+      <w:r>
+        <w:rPr>
+          <w:sz w:val="24"/>
+        </w:rPr>
+        <w:t>lobal</w:t>
       </w:r>
     </w:p>
     <w:p>
@@ -4695,7 +4889,13 @@
         <w:rPr>
           <w:sz w:val="24"/>
         </w:rPr>
-        <w:t>Amiu Puglia</w:t>
+        <w:t>AMIU</w:t>
+      </w:r>
+      <w:r>
+        <w:rPr>
+          <w:sz w:val="24"/>
+        </w:rPr>
+        <w:t xml:space="preserve"> Puglia</w:t>
       </w:r>
     </w:p>
     <w:p>
@@ -4766,69 +4966,14 @@
     </w:p>
     <w:p>
       <w:pPr>
-        <w:autoSpaceDE w:val="0"/>
-        <w:autoSpaceDN w:val="0"/>
-        <w:adjustRightInd w:val="0"/>
-        <w:spacing w:after="0" w:line="240" w:lineRule="auto"/>
-        <w:rPr>
-          <w:sz w:val="28"/>
-        </w:rPr>
-      </w:pPr>
-    </w:p>
-    <w:p>
-      <w:pPr>
-        <w:autoSpaceDE w:val="0"/>
-        <w:autoSpaceDN w:val="0"/>
-        <w:adjustRightInd w:val="0"/>
-        <w:spacing w:after="0" w:line="240" w:lineRule="auto"/>
-        <w:rPr>
-          <w:sz w:val="28"/>
-        </w:rPr>
-      </w:pPr>
-    </w:p>
-    <w:p>
-      <w:pPr>
-        <w:autoSpaceDE w:val="0"/>
-        <w:autoSpaceDN w:val="0"/>
-        <w:adjustRightInd w:val="0"/>
-        <w:spacing w:after="0" w:line="240" w:lineRule="auto"/>
-        <w:rPr>
-          <w:sz w:val="28"/>
-        </w:rPr>
-      </w:pPr>
-    </w:p>
-    <w:p>
-      <w:pPr>
         <w:pStyle w:val="Titolo2"/>
-      </w:pPr>
-      <w:bookmarkStart w:id="14" w:name="_Toc530591722"/>
-      <w:r>
-        <w:lastRenderedPageBreak/>
-        <w:t>3.1 RFID global</w:t>
-      </w:r>
-      <w:bookmarkEnd w:id="14"/>
-    </w:p>
-    <w:p>
-      <w:pPr>
-        <w:autoSpaceDE w:val="0"/>
-        <w:autoSpaceDN w:val="0"/>
-        <w:adjustRightInd w:val="0"/>
-        <w:spacing w:after="0" w:line="240" w:lineRule="auto"/>
-        <w:rPr>
-          <w:sz w:val="28"/>
-        </w:rPr>
-      </w:pPr>
-    </w:p>
-    <w:p>
-      <w:pPr>
-        <w:autoSpaceDE w:val="0"/>
-        <w:autoSpaceDN w:val="0"/>
-        <w:adjustRightInd w:val="0"/>
-        <w:spacing w:after="0" w:line="240" w:lineRule="auto"/>
-        <w:rPr>
-          <w:noProof/>
-        </w:rPr>
-      </w:pPr>
+        <w:rPr>
+          <w:b/>
+          <w:bCs/>
+          <w:color w:val="auto"/>
+        </w:rPr>
+      </w:pPr>
+      <w:bookmarkStart w:id="16" w:name="_Toc530606837"/>
       <w:r>
         <w:rPr>
           <w:noProof/>
@@ -4837,27 +4982,26 @@
           <wp:anchor distT="0" distB="0" distL="114300" distR="114300" simplePos="0" relativeHeight="251669504" behindDoc="1" locked="0" layoutInCell="1" allowOverlap="1" wp14:anchorId="25CEA7B6">
             <wp:simplePos x="0" y="0"/>
             <wp:positionH relativeFrom="column">
-              <wp:posOffset>-291465</wp:posOffset>
+              <wp:posOffset>-246380</wp:posOffset>
             </wp:positionH>
             <wp:positionV relativeFrom="paragraph">
-              <wp:posOffset>170815</wp:posOffset>
+              <wp:posOffset>474980</wp:posOffset>
             </wp:positionV>
-            <wp:extent cx="6838950" cy="3893185"/>
-            <wp:effectExtent l="152400" t="152400" r="361950" b="354965"/>
+            <wp:extent cx="6718935" cy="3824605"/>
+            <wp:effectExtent l="152400" t="152400" r="367665" b="366395"/>
             <wp:wrapTight wrapText="bothSides">
               <wp:wrapPolygon edited="0">
-                <wp:start x="241" y="-846"/>
-                <wp:lineTo x="-481" y="-634"/>
-                <wp:lineTo x="-481" y="21984"/>
-                <wp:lineTo x="60" y="23041"/>
-                <wp:lineTo x="602" y="23464"/>
-                <wp:lineTo x="21600" y="23464"/>
-                <wp:lineTo x="22142" y="23041"/>
-                <wp:lineTo x="22683" y="21456"/>
-                <wp:lineTo x="22683" y="1057"/>
-                <wp:lineTo x="21961" y="-528"/>
-                <wp:lineTo x="21901" y="-846"/>
-                <wp:lineTo x="241" y="-846"/>
+                <wp:start x="245" y="-861"/>
+                <wp:lineTo x="-490" y="-646"/>
+                <wp:lineTo x="-490" y="22055"/>
+                <wp:lineTo x="612" y="23562"/>
+                <wp:lineTo x="21618" y="23562"/>
+                <wp:lineTo x="21680" y="23347"/>
+                <wp:lineTo x="22659" y="21840"/>
+                <wp:lineTo x="22721" y="1076"/>
+                <wp:lineTo x="21986" y="-538"/>
+                <wp:lineTo x="21925" y="-861"/>
+                <wp:lineTo x="245" y="-861"/>
               </wp:wrapPolygon>
             </wp:wrapTight>
             <wp:docPr id="4" name="Immagine 4"/>
@@ -4886,7 +5030,7 @@
                   <pic:spPr>
                     <a:xfrm>
                       <a:off x="0" y="0"/>
-                      <a:ext cx="6838950" cy="3893185"/>
+                      <a:ext cx="6718935" cy="3824605"/>
                     </a:xfrm>
                     <a:prstGeom prst="rect">
                       <a:avLst/>
@@ -4908,9 +5052,37 @@
             <wp14:sizeRelH relativeFrom="margin">
               <wp14:pctWidth>0</wp14:pctWidth>
             </wp14:sizeRelH>
+            <wp14:sizeRelV relativeFrom="margin">
+              <wp14:pctHeight>0</wp14:pctHeight>
+            </wp14:sizeRelV>
           </wp:anchor>
         </w:drawing>
       </w:r>
+      <w:r>
+        <w:rPr>
+          <w:b/>
+          <w:bCs/>
+          <w:color w:val="auto"/>
+        </w:rPr>
+        <w:t xml:space="preserve">3.1 RFID </w:t>
+      </w:r>
+      <w:r>
+        <w:rPr>
+          <w:b/>
+          <w:bCs/>
+          <w:color w:val="auto"/>
+        </w:rPr>
+        <w:t>G</w:t>
+      </w:r>
+      <w:r>
+        <w:rPr>
+          <w:b/>
+          <w:bCs/>
+          <w:color w:val="auto"/>
+        </w:rPr>
+        <w:t>lobal</w:t>
+      </w:r>
+      <w:bookmarkEnd w:id="16"/>
     </w:p>
     <w:p>
       <w:pPr>
@@ -4919,7 +5091,7 @@
         <w:adjustRightInd w:val="0"/>
         <w:spacing w:after="0" w:line="240" w:lineRule="auto"/>
         <w:rPr>
-          <w:sz w:val="28"/>
+          <w:noProof/>
         </w:rPr>
       </w:pPr>
     </w:p>
@@ -5108,13 +5280,24 @@
         <w:adjustRightInd w:val="0"/>
         <w:spacing w:after="0" w:line="240" w:lineRule="auto"/>
         <w:rPr>
-          <w:rFonts w:cs="Arial"/>
-          <w:color w:val="201F1F"/>
-          <w:sz w:val="24"/>
-          <w:szCs w:val="20"/>
-          <w:shd w:val="clear" w:color="auto" w:fill="FFFFFF"/>
-        </w:rPr>
-      </w:pPr>
+          <w:sz w:val="24"/>
+          <w:szCs w:val="24"/>
+        </w:rPr>
+      </w:pPr>
+      <w:r>
+        <w:rPr>
+          <w:sz w:val="24"/>
+          <w:szCs w:val="24"/>
+        </w:rPr>
+        <w:t>PRO</w:t>
+      </w:r>
+      <w:r>
+        <w:rPr>
+          <w:sz w:val="24"/>
+          <w:szCs w:val="24"/>
+        </w:rPr>
+        <w:t>:</w:t>
+      </w:r>
     </w:p>
     <w:p>
       <w:pPr>
@@ -5123,47 +5306,10 @@
         <w:adjustRightInd w:val="0"/>
         <w:spacing w:after="0" w:line="240" w:lineRule="auto"/>
         <w:rPr>
-          <w:rFonts w:cs="Arial"/>
-          <w:color w:val="201F1F"/>
-          <w:sz w:val="24"/>
-          <w:szCs w:val="20"/>
-          <w:shd w:val="clear" w:color="auto" w:fill="FFFFFF"/>
-        </w:rPr>
-      </w:pPr>
-    </w:p>
-    <w:p>
-      <w:pPr>
-        <w:autoSpaceDE w:val="0"/>
-        <w:autoSpaceDN w:val="0"/>
-        <w:adjustRightInd w:val="0"/>
-        <w:spacing w:after="0" w:line="240" w:lineRule="auto"/>
-        <w:rPr>
           <w:sz w:val="24"/>
           <w:szCs w:val="24"/>
         </w:rPr>
       </w:pPr>
-      <w:r>
-        <w:rPr>
-          <w:sz w:val="24"/>
-          <w:szCs w:val="24"/>
-        </w:rPr>
-        <w:lastRenderedPageBreak/>
-        <w:t xml:space="preserve">             </w:t>
-      </w:r>
-      <w:r>
-        <w:rPr>
-          <w:sz w:val="24"/>
-          <w:szCs w:val="24"/>
-        </w:rPr>
-        <w:t>Pro</w:t>
-      </w:r>
-      <w:r>
-        <w:rPr>
-          <w:sz w:val="24"/>
-          <w:szCs w:val="24"/>
-        </w:rPr>
-        <w:t>:</w:t>
-      </w:r>
     </w:p>
     <w:p>
       <w:pPr>
@@ -5186,6 +5332,7 @@
           <w:sz w:val="24"/>
           <w:szCs w:val="24"/>
         </w:rPr>
+        <w:lastRenderedPageBreak/>
         <w:t xml:space="preserve">Utilizzo di un </w:t>
       </w:r>
       <w:r>
@@ -5268,15 +5415,27 @@
           <w:sz w:val="24"/>
           <w:szCs w:val="24"/>
         </w:rPr>
-        <w:t xml:space="preserve">             </w:t>
+        <w:t>CONTRO</w:t>
       </w:r>
       <w:r>
         <w:rPr>
           <w:sz w:val="24"/>
           <w:szCs w:val="24"/>
         </w:rPr>
-        <w:t>Contro:</w:t>
-      </w:r>
+        <w:t>:</w:t>
+      </w:r>
+    </w:p>
+    <w:p>
+      <w:pPr>
+        <w:autoSpaceDE w:val="0"/>
+        <w:autoSpaceDN w:val="0"/>
+        <w:adjustRightInd w:val="0"/>
+        <w:spacing w:after="0" w:line="240" w:lineRule="auto"/>
+        <w:rPr>
+          <w:sz w:val="24"/>
+          <w:szCs w:val="24"/>
+        </w:rPr>
+      </w:pPr>
     </w:p>
     <w:p>
       <w:pPr>
@@ -5358,111 +5517,20 @@
       </w:pPr>
       <w:r>
         <w:rPr>
-          <w:sz w:val="24"/>
-          <w:szCs w:val="24"/>
-        </w:rPr>
-        <w:t xml:space="preserve">Calcolo della tariffa </w:t>
-      </w:r>
-      <w:r>
-        <w:rPr>
-          <w:sz w:val="24"/>
-          <w:szCs w:val="24"/>
-        </w:rPr>
-        <w:t>basata sul</w:t>
-      </w:r>
-      <w:r>
-        <w:rPr>
-          <w:rFonts w:cs="Arial"/>
-          <w:color w:val="201F1F"/>
-          <w:sz w:val="24"/>
-          <w:szCs w:val="24"/>
-          <w:shd w:val="clear" w:color="auto" w:fill="FFFFFF"/>
-        </w:rPr>
-        <w:t xml:space="preserve"> numero effettivo dei ritiri di rifiuti</w:t>
-      </w:r>
-      <w:r>
-        <w:rPr>
-          <w:rFonts w:cs="Arial"/>
-          <w:color w:val="201F1F"/>
-          <w:sz w:val="24"/>
-          <w:szCs w:val="24"/>
-          <w:shd w:val="clear" w:color="auto" w:fill="FFFFFF"/>
-        </w:rPr>
-        <w:t xml:space="preserve">, </w:t>
-      </w:r>
-      <w:r>
-        <w:rPr>
-          <w:rFonts w:cs="Arial"/>
-          <w:color w:val="201F1F"/>
-          <w:sz w:val="24"/>
-          <w:szCs w:val="24"/>
-          <w:shd w:val="clear" w:color="auto" w:fill="FFFFFF"/>
-        </w:rPr>
-        <w:t xml:space="preserve">perché </w:t>
-      </w:r>
-      <w:r>
-        <w:rPr>
-          <w:rFonts w:cs="Arial"/>
-          <w:color w:val="201F1F"/>
-          <w:sz w:val="24"/>
-          <w:szCs w:val="24"/>
-          <w:shd w:val="clear" w:color="auto" w:fill="FFFFFF"/>
-        </w:rPr>
-        <w:t>la quantità di rifiuti prodotti non è indice della qualità con la quale viene effettuata la raccolta differenziata</w:t>
-      </w:r>
-      <w:r>
-        <w:rPr>
-          <w:rFonts w:cs="Arial"/>
-          <w:color w:val="201F1F"/>
-          <w:sz w:val="24"/>
-          <w:szCs w:val="24"/>
-          <w:shd w:val="clear" w:color="auto" w:fill="FFFFFF"/>
-        </w:rPr>
-        <w:t>.</w:t>
-      </w:r>
-    </w:p>
-    <w:p>
-      <w:pPr>
-        <w:autoSpaceDE w:val="0"/>
-        <w:autoSpaceDN w:val="0"/>
-        <w:adjustRightInd w:val="0"/>
-        <w:spacing w:after="0" w:line="240" w:lineRule="auto"/>
-        <w:rPr>
-          <w:sz w:val="24"/>
-          <w:szCs w:val="24"/>
-        </w:rPr>
-      </w:pPr>
-      <w:r>
-        <w:rPr>
           <w:noProof/>
         </w:rPr>
         <w:drawing>
-          <wp:anchor distT="0" distB="0" distL="114300" distR="114300" simplePos="0" relativeHeight="251665408" behindDoc="1" locked="0" layoutInCell="1" allowOverlap="1" wp14:anchorId="366B75F2">
+          <wp:anchor distT="0" distB="0" distL="114300" distR="114300" simplePos="0" relativeHeight="251670528" behindDoc="0" locked="0" layoutInCell="1" allowOverlap="1" wp14:anchorId="366B75F2">
             <wp:simplePos x="0" y="0"/>
-            <wp:positionH relativeFrom="column">
-              <wp:posOffset>51435</wp:posOffset>
+            <wp:positionH relativeFrom="margin">
+              <wp:posOffset>180975</wp:posOffset>
             </wp:positionH>
-            <wp:positionV relativeFrom="page">
-              <wp:posOffset>7219950</wp:posOffset>
+            <wp:positionV relativeFrom="margin">
+              <wp:posOffset>5862320</wp:posOffset>
             </wp:positionV>
-            <wp:extent cx="6092190" cy="3162300"/>
-            <wp:effectExtent l="152400" t="152400" r="365760" b="361950"/>
-            <wp:wrapTight wrapText="bothSides">
-              <wp:wrapPolygon edited="0">
-                <wp:start x="270" y="-1041"/>
-                <wp:lineTo x="-540" y="-781"/>
-                <wp:lineTo x="-473" y="22251"/>
-                <wp:lineTo x="608" y="23682"/>
-                <wp:lineTo x="675" y="23942"/>
-                <wp:lineTo x="21614" y="23942"/>
-                <wp:lineTo x="21681" y="23682"/>
-                <wp:lineTo x="22762" y="22251"/>
-                <wp:lineTo x="22829" y="1301"/>
-                <wp:lineTo x="22019" y="-651"/>
-                <wp:lineTo x="21951" y="-1041"/>
-                <wp:lineTo x="270" y="-1041"/>
-              </wp:wrapPolygon>
-            </wp:wrapTight>
+            <wp:extent cx="6115685" cy="3137535"/>
+            <wp:effectExtent l="152400" t="152400" r="361315" b="367665"/>
+            <wp:wrapSquare wrapText="bothSides"/>
             <wp:docPr id="3" name="Immagine 3" descr="http://www.rfidglobal.it/wp-content/uploads/Scenario-Gestione-Raccolta-Rifiuti-RFID-Oberon-350.jpg"/>
             <wp:cNvGraphicFramePr>
               <a:graphicFrameLocks xmlns:a="http://schemas.openxmlformats.org/drawingml/2006/main" noChangeAspect="1"/>
@@ -5492,7 +5560,7 @@
                   <pic:spPr bwMode="auto">
                     <a:xfrm>
                       <a:off x="0" y="0"/>
-                      <a:ext cx="6092190" cy="3162300"/>
+                      <a:ext cx="6115685" cy="3137535"/>
                     </a:xfrm>
                     <a:prstGeom prst="rect">
                       <a:avLst/>
@@ -5525,34 +5593,17 @@
           <w:noProof/>
         </w:rPr>
         <w:drawing>
-          <wp:anchor distT="0" distB="0" distL="114300" distR="114300" simplePos="0" relativeHeight="251664384" behindDoc="1" locked="0" layoutInCell="1" allowOverlap="1">
+          <wp:anchor distT="0" distB="0" distL="114300" distR="114300" simplePos="0" relativeHeight="251663360" behindDoc="1" locked="0" layoutInCell="1" allowOverlap="1">
             <wp:simplePos x="0" y="0"/>
             <wp:positionH relativeFrom="column">
-              <wp:posOffset>51435</wp:posOffset>
+              <wp:posOffset>180340</wp:posOffset>
             </wp:positionH>
             <wp:positionV relativeFrom="paragraph">
-              <wp:posOffset>410845</wp:posOffset>
+              <wp:posOffset>745490</wp:posOffset>
             </wp:positionV>
             <wp:extent cx="6092190" cy="3524250"/>
-            <wp:effectExtent l="152400" t="152400" r="371475" b="364490"/>
-            <wp:wrapTight wrapText="bothSides">
-              <wp:wrapPolygon edited="0">
-                <wp:start x="281" y="-972"/>
-                <wp:lineTo x="-562" y="-729"/>
-                <wp:lineTo x="-562" y="22102"/>
-                <wp:lineTo x="-421" y="22588"/>
-                <wp:lineTo x="632" y="23559"/>
-                <wp:lineTo x="702" y="23802"/>
-                <wp:lineTo x="21635" y="23802"/>
-                <wp:lineTo x="21705" y="23559"/>
-                <wp:lineTo x="22689" y="22588"/>
-                <wp:lineTo x="22900" y="20645"/>
-                <wp:lineTo x="22900" y="1214"/>
-                <wp:lineTo x="22057" y="-607"/>
-                <wp:lineTo x="21986" y="-972"/>
-                <wp:lineTo x="281" y="-972"/>
-              </wp:wrapPolygon>
-            </wp:wrapTight>
+            <wp:effectExtent l="152400" t="152400" r="365760" b="361950"/>
+            <wp:wrapSquare wrapText="bothSides"/>
             <wp:docPr id="1" name="Immagine 1" descr="http://www.rfidglobal.it/wp-content/uploads/Sistema-Ambiente-Lucca-Rifiuti-RFID-versamento-sacchetto.jpg"/>
             <wp:cNvGraphicFramePr>
               <a:graphicFrameLocks xmlns:a="http://schemas.openxmlformats.org/drawingml/2006/main" noChangeAspect="1"/>
@@ -5610,6 +5661,70 @@
           </wp:anchor>
         </w:drawing>
       </w:r>
+      <w:r>
+        <w:rPr>
+          <w:sz w:val="24"/>
+          <w:szCs w:val="24"/>
+        </w:rPr>
+        <w:t xml:space="preserve">Calcolo della tariffa </w:t>
+      </w:r>
+      <w:r>
+        <w:rPr>
+          <w:sz w:val="24"/>
+          <w:szCs w:val="24"/>
+        </w:rPr>
+        <w:t>basata sul</w:t>
+      </w:r>
+      <w:r>
+        <w:rPr>
+          <w:rFonts w:cs="Arial"/>
+          <w:color w:val="201F1F"/>
+          <w:sz w:val="24"/>
+          <w:szCs w:val="24"/>
+          <w:shd w:val="clear" w:color="auto" w:fill="FFFFFF"/>
+        </w:rPr>
+        <w:t xml:space="preserve"> numero effettivo dei ritiri di rifiuti</w:t>
+      </w:r>
+      <w:r>
+        <w:rPr>
+          <w:rFonts w:cs="Arial"/>
+          <w:color w:val="201F1F"/>
+          <w:sz w:val="24"/>
+          <w:szCs w:val="24"/>
+          <w:shd w:val="clear" w:color="auto" w:fill="FFFFFF"/>
+        </w:rPr>
+        <w:t xml:space="preserve">, </w:t>
+      </w:r>
+      <w:r>
+        <w:rPr>
+          <w:rFonts w:cs="Arial"/>
+          <w:color w:val="201F1F"/>
+          <w:sz w:val="24"/>
+          <w:szCs w:val="24"/>
+          <w:shd w:val="clear" w:color="auto" w:fill="FFFFFF"/>
+        </w:rPr>
+        <w:t xml:space="preserve">perché </w:t>
+      </w:r>
+      <w:r>
+        <w:rPr>
+          <w:rFonts w:cs="Arial"/>
+          <w:color w:val="201F1F"/>
+          <w:sz w:val="24"/>
+          <w:szCs w:val="24"/>
+          <w:shd w:val="clear" w:color="auto" w:fill="FFFFFF"/>
+        </w:rPr>
+        <w:t>la quantità di rifiuti prodotti non è indice della qualità con la quale viene effettuata la raccolta differenziata</w:t>
+      </w:r>
+      <w:r>
+        <w:rPr>
+          <w:rFonts w:cs="Arial"/>
+          <w:color w:val="201F1F"/>
+          <w:sz w:val="24"/>
+          <w:szCs w:val="24"/>
+          <w:shd w:val="clear" w:color="auto" w:fill="FFFFFF"/>
+        </w:rPr>
+        <w:t>.</w:t>
+      </w:r>
     </w:p>
     <w:p>
       <w:pPr>
@@ -5625,42 +5740,76 @@
     </w:p>
     <w:p>
       <w:pPr>
+        <w:autoSpaceDE w:val="0"/>
+        <w:autoSpaceDN w:val="0"/>
+        <w:adjustRightInd w:val="0"/>
+        <w:spacing w:after="0" w:line="240" w:lineRule="auto"/>
+        <w:rPr>
+          <w:sz w:val="24"/>
+          <w:szCs w:val="24"/>
+        </w:rPr>
+      </w:pPr>
+    </w:p>
+    <w:p>
+      <w:pPr>
+        <w:autoSpaceDE w:val="0"/>
+        <w:autoSpaceDN w:val="0"/>
+        <w:adjustRightInd w:val="0"/>
+        <w:spacing w:after="0" w:line="240" w:lineRule="auto"/>
+        <w:rPr>
+          <w:sz w:val="24"/>
+          <w:szCs w:val="24"/>
+        </w:rPr>
+      </w:pPr>
+    </w:p>
+    <w:p>
+      <w:pPr>
+        <w:autoSpaceDE w:val="0"/>
+        <w:autoSpaceDN w:val="0"/>
+        <w:adjustRightInd w:val="0"/>
+        <w:spacing w:after="0" w:line="240" w:lineRule="auto"/>
+        <w:rPr>
+          <w:sz w:val="24"/>
+          <w:szCs w:val="24"/>
+        </w:rPr>
+      </w:pPr>
+    </w:p>
+    <w:p>
+      <w:pPr>
+        <w:autoSpaceDE w:val="0"/>
+        <w:autoSpaceDN w:val="0"/>
+        <w:adjustRightInd w:val="0"/>
+        <w:spacing w:after="0" w:line="240" w:lineRule="auto"/>
+        <w:rPr>
+          <w:sz w:val="24"/>
+          <w:szCs w:val="24"/>
+        </w:rPr>
+      </w:pPr>
+    </w:p>
+    <w:p>
+      <w:pPr>
         <w:pStyle w:val="Titolo2"/>
       </w:pPr>
-      <w:bookmarkStart w:id="15" w:name="_Toc530591723"/>
-      <w:r>
-        <w:rPr>
+      <w:bookmarkStart w:id="17" w:name="_Toc530606838"/>
+      <w:r>
+        <w:rPr>
+          <w:b/>
+          <w:bCs/>
           <w:noProof/>
+          <w:color w:val="auto"/>
         </w:rPr>
         <w:drawing>
-          <wp:anchor distT="0" distB="0" distL="114300" distR="114300" simplePos="0" relativeHeight="251663360" behindDoc="1" locked="0" layoutInCell="1" allowOverlap="1" wp14:anchorId="10438967">
+          <wp:anchor distT="0" distB="0" distL="114300" distR="114300" simplePos="0" relativeHeight="251662336" behindDoc="1" locked="0" layoutInCell="1" allowOverlap="1" wp14:anchorId="10438967">
             <wp:simplePos x="0" y="0"/>
             <wp:positionH relativeFrom="column">
-              <wp:posOffset>-531496</wp:posOffset>
+              <wp:posOffset>-532130</wp:posOffset>
             </wp:positionH>
             <wp:positionV relativeFrom="paragraph">
-              <wp:posOffset>518160</wp:posOffset>
+              <wp:posOffset>543560</wp:posOffset>
             </wp:positionV>
             <wp:extent cx="7005955" cy="4620260"/>
             <wp:effectExtent l="152400" t="152400" r="366395" b="370840"/>
-            <wp:wrapTight wrapText="bothSides">
-              <wp:wrapPolygon edited="0">
-                <wp:start x="235" y="-712"/>
-                <wp:lineTo x="-470" y="-534"/>
-                <wp:lineTo x="-470" y="21998"/>
-                <wp:lineTo x="-352" y="22354"/>
-                <wp:lineTo x="529" y="23067"/>
-                <wp:lineTo x="587" y="23245"/>
-                <wp:lineTo x="21614" y="23245"/>
-                <wp:lineTo x="21672" y="23067"/>
-                <wp:lineTo x="22495" y="22354"/>
-                <wp:lineTo x="22671" y="20840"/>
-                <wp:lineTo x="22671" y="891"/>
-                <wp:lineTo x="21966" y="-445"/>
-                <wp:lineTo x="21907" y="-712"/>
-                <wp:lineTo x="235" y="-712"/>
-              </wp:wrapPolygon>
-            </wp:wrapTight>
+            <wp:wrapTopAndBottom/>
             <wp:docPr id="7" name="Immagine 7"/>
             <wp:cNvGraphicFramePr>
               <a:graphicFrameLocks xmlns:a="http://schemas.openxmlformats.org/drawingml/2006/main" noChangeAspect="1"/>
@@ -5716,12 +5865,32 @@
         </w:drawing>
       </w:r>
       <w:r>
-        <w:t>3.2 Amiu Puglia</w:t>
-      </w:r>
-      <w:r>
-        <w:t>:</w:t>
-      </w:r>
-      <w:bookmarkEnd w:id="15"/>
+        <w:rPr>
+          <w:b/>
+          <w:bCs/>
+          <w:color w:val="auto"/>
+        </w:rPr>
+        <w:t xml:space="preserve">3.2 </w:t>
+      </w:r>
+      <w:proofErr w:type="spellStart"/>
+      <w:r>
+        <w:rPr>
+          <w:b/>
+          <w:bCs/>
+          <w:color w:val="auto"/>
+        </w:rPr>
+        <w:t>Amiu</w:t>
+      </w:r>
+      <w:proofErr w:type="spellEnd"/>
+      <w:r>
+        <w:rPr>
+          <w:b/>
+          <w:bCs/>
+          <w:color w:val="auto"/>
+        </w:rPr>
+        <w:t xml:space="preserve"> Puglia:</w:t>
+      </w:r>
+      <w:bookmarkEnd w:id="17"/>
     </w:p>
     <w:p>
       <w:pPr>
@@ -5772,162 +5941,28 @@
     </w:p>
     <w:p>
       <w:pPr>
-        <w:pStyle w:val="Paragrafoelenco"/>
         <w:autoSpaceDE w:val="0"/>
         <w:autoSpaceDN w:val="0"/>
         <w:adjustRightInd w:val="0"/>
         <w:spacing w:after="0" w:line="240" w:lineRule="auto"/>
         <w:rPr>
-          <w:sz w:val="36"/>
-        </w:rPr>
-      </w:pPr>
-      <w:r>
-        <w:rPr>
-          <w:noProof/>
-        </w:rPr>
-        <w:drawing>
-          <wp:anchor distT="0" distB="0" distL="114300" distR="114300" simplePos="0" relativeHeight="251666432" behindDoc="1" locked="0" layoutInCell="1" allowOverlap="1" wp14:anchorId="7E7119EB">
-            <wp:simplePos x="0" y="0"/>
-            <wp:positionH relativeFrom="column">
-              <wp:posOffset>-201295</wp:posOffset>
-            </wp:positionH>
-            <wp:positionV relativeFrom="paragraph">
-              <wp:posOffset>520065</wp:posOffset>
-            </wp:positionV>
-            <wp:extent cx="6720205" cy="1978660"/>
-            <wp:effectExtent l="0" t="0" r="4445" b="2540"/>
-            <wp:wrapTight wrapText="bothSides">
-              <wp:wrapPolygon edited="0">
-                <wp:start x="0" y="0"/>
-                <wp:lineTo x="0" y="21420"/>
-                <wp:lineTo x="21553" y="21420"/>
-                <wp:lineTo x="21553" y="0"/>
-                <wp:lineTo x="0" y="0"/>
-              </wp:wrapPolygon>
-            </wp:wrapTight>
-            <wp:docPr id="9" name="Immagine 9"/>
-            <wp:cNvGraphicFramePr>
-              <a:graphicFrameLocks xmlns:a="http://schemas.openxmlformats.org/drawingml/2006/main" noChangeAspect="1"/>
-            </wp:cNvGraphicFramePr>
-            <a:graphic xmlns:a="http://schemas.openxmlformats.org/drawingml/2006/main">
-              <a:graphicData uri="http://schemas.openxmlformats.org/drawingml/2006/picture">
-                <pic:pic xmlns:pic="http://schemas.openxmlformats.org/drawingml/2006/picture">
-                  <pic:nvPicPr>
-                    <pic:cNvPr id="1" name=""/>
-                    <pic:cNvPicPr/>
-                  </pic:nvPicPr>
-                  <pic:blipFill>
-                    <a:blip r:embed="rId16">
-                      <a:extLst>
-                        <a:ext uri="{28A0092B-C50C-407E-A947-70E740481C1C}">
-                          <a14:useLocalDpi xmlns:a14="http://schemas.microsoft.com/office/drawing/2010/main" val="0"/>
-                        </a:ext>
-                      </a:extLst>
-                    </a:blip>
-                    <a:stretch>
-                      <a:fillRect/>
-                    </a:stretch>
-                  </pic:blipFill>
-                  <pic:spPr>
-                    <a:xfrm>
-                      <a:off x="0" y="0"/>
-                      <a:ext cx="6720205" cy="1978660"/>
-                    </a:xfrm>
-                    <a:prstGeom prst="rect">
-                      <a:avLst/>
-                    </a:prstGeom>
-                  </pic:spPr>
-                </pic:pic>
-              </a:graphicData>
-            </a:graphic>
-            <wp14:sizeRelH relativeFrom="margin">
-              <wp14:pctWidth>0</wp14:pctWidth>
-            </wp14:sizeRelH>
-          </wp:anchor>
-        </w:drawing>
-      </w:r>
-    </w:p>
-    <w:p>
-      <w:pPr>
-        <w:pStyle w:val="Paragrafoelenco"/>
+          <w:sz w:val="24"/>
+        </w:rPr>
+      </w:pPr>
+    </w:p>
+    <w:p>
+      <w:pPr>
         <w:autoSpaceDE w:val="0"/>
         <w:autoSpaceDN w:val="0"/>
         <w:adjustRightInd w:val="0"/>
         <w:spacing w:after="0" w:line="240" w:lineRule="auto"/>
         <w:rPr>
-          <w:sz w:val="36"/>
-        </w:rPr>
-      </w:pPr>
-      <w:r>
-        <w:rPr>
-          <w:noProof/>
-        </w:rPr>
-        <w:lastRenderedPageBreak/>
-        <w:drawing>
-          <wp:anchor distT="0" distB="0" distL="114300" distR="114300" simplePos="0" relativeHeight="251667456" behindDoc="1" locked="0" layoutInCell="1" allowOverlap="1" wp14:anchorId="67CDCCA7">
-            <wp:simplePos x="0" y="0"/>
-            <wp:positionH relativeFrom="column">
-              <wp:posOffset>-330200</wp:posOffset>
-            </wp:positionH>
-            <wp:positionV relativeFrom="paragraph">
-              <wp:posOffset>0</wp:posOffset>
-            </wp:positionV>
-            <wp:extent cx="6943725" cy="2579370"/>
-            <wp:effectExtent l="0" t="0" r="9525" b="0"/>
-            <wp:wrapTight wrapText="bothSides">
-              <wp:wrapPolygon edited="0">
-                <wp:start x="0" y="0"/>
-                <wp:lineTo x="0" y="21377"/>
-                <wp:lineTo x="21570" y="21377"/>
-                <wp:lineTo x="21570" y="0"/>
-                <wp:lineTo x="0" y="0"/>
-              </wp:wrapPolygon>
-            </wp:wrapTight>
-            <wp:docPr id="11" name="Immagine 11"/>
-            <wp:cNvGraphicFramePr>
-              <a:graphicFrameLocks xmlns:a="http://schemas.openxmlformats.org/drawingml/2006/main" noChangeAspect="1"/>
-            </wp:cNvGraphicFramePr>
-            <a:graphic xmlns:a="http://schemas.openxmlformats.org/drawingml/2006/main">
-              <a:graphicData uri="http://schemas.openxmlformats.org/drawingml/2006/picture">
-                <pic:pic xmlns:pic="http://schemas.openxmlformats.org/drawingml/2006/picture">
-                  <pic:nvPicPr>
-                    <pic:cNvPr id="1" name=""/>
-                    <pic:cNvPicPr/>
-                  </pic:nvPicPr>
-                  <pic:blipFill>
-                    <a:blip r:embed="rId17">
-                      <a:extLst>
-                        <a:ext uri="{28A0092B-C50C-407E-A947-70E740481C1C}">
-                          <a14:useLocalDpi xmlns:a14="http://schemas.microsoft.com/office/drawing/2010/main" val="0"/>
-                        </a:ext>
-                      </a:extLst>
-                    </a:blip>
-                    <a:stretch>
-                      <a:fillRect/>
-                    </a:stretch>
-                  </pic:blipFill>
-                  <pic:spPr>
-                    <a:xfrm>
-                      <a:off x="0" y="0"/>
-                      <a:ext cx="6943725" cy="2579370"/>
-                    </a:xfrm>
-                    <a:prstGeom prst="rect">
-                      <a:avLst/>
-                    </a:prstGeom>
-                  </pic:spPr>
-                </pic:pic>
-              </a:graphicData>
-            </a:graphic>
-            <wp14:sizeRelH relativeFrom="margin">
-              <wp14:pctWidth>0</wp14:pctWidth>
-            </wp14:sizeRelH>
-          </wp:anchor>
-        </w:drawing>
-      </w:r>
-    </w:p>
-    <w:p>
-      <w:pPr>
-        <w:pStyle w:val="Paragrafoelenco"/>
+          <w:sz w:val="24"/>
+        </w:rPr>
+      </w:pPr>
+    </w:p>
+    <w:p>
+      <w:pPr>
         <w:autoSpaceDE w:val="0"/>
         <w:autoSpaceDN w:val="0"/>
         <w:adjustRightInd w:val="0"/>
@@ -5937,12 +5972,222 @@
           <w:szCs w:val="24"/>
         </w:rPr>
       </w:pPr>
-      <w:r>
+    </w:p>
+    <w:p>
+      <w:pPr>
+        <w:autoSpaceDE w:val="0"/>
+        <w:autoSpaceDN w:val="0"/>
+        <w:adjustRightInd w:val="0"/>
+        <w:spacing w:after="0" w:line="240" w:lineRule="auto"/>
         <w:rPr>
           <w:sz w:val="24"/>
           <w:szCs w:val="24"/>
         </w:rPr>
-        <w:t>Pro:</w:t>
+      </w:pPr>
+      <w:r>
+        <w:rPr>
+          <w:noProof/>
+          <w:sz w:val="24"/>
+        </w:rPr>
+        <w:lastRenderedPageBreak/>
+        <mc:AlternateContent>
+          <mc:Choice Requires="wpg">
+            <w:drawing>
+              <wp:anchor distT="0" distB="0" distL="114300" distR="114300" simplePos="0" relativeHeight="251668479" behindDoc="0" locked="0" layoutInCell="1" allowOverlap="1">
+                <wp:simplePos x="0" y="0"/>
+                <wp:positionH relativeFrom="column">
+                  <wp:posOffset>-387985</wp:posOffset>
+                </wp:positionH>
+                <wp:positionV relativeFrom="paragraph">
+                  <wp:posOffset>381000</wp:posOffset>
+                </wp:positionV>
+                <wp:extent cx="6943725" cy="3837940"/>
+                <wp:effectExtent l="0" t="0" r="9525" b="0"/>
+                <wp:wrapTopAndBottom/>
+                <wp:docPr id="12" name="Gruppo 12"/>
+                <wp:cNvGraphicFramePr/>
+                <a:graphic xmlns:a="http://schemas.openxmlformats.org/drawingml/2006/main">
+                  <a:graphicData uri="http://schemas.microsoft.com/office/word/2010/wordprocessingGroup">
+                    <wpg:wgp>
+                      <wpg:cNvGrpSpPr/>
+                      <wpg:grpSpPr>
+                        <a:xfrm>
+                          <a:off x="0" y="0"/>
+                          <a:ext cx="6943725" cy="3837940"/>
+                          <a:chOff x="0" y="0"/>
+                          <a:chExt cx="6943725" cy="3838155"/>
+                        </a:xfrm>
+                      </wpg:grpSpPr>
+                      <pic:pic xmlns:pic="http://schemas.openxmlformats.org/drawingml/2006/picture">
+                        <pic:nvPicPr>
+                          <pic:cNvPr id="11" name="Immagine 11"/>
+                          <pic:cNvPicPr>
+                            <a:picLocks noChangeAspect="1"/>
+                          </pic:cNvPicPr>
+                        </pic:nvPicPr>
+                        <pic:blipFill>
+                          <a:blip r:embed="rId16">
+                            <a:extLst>
+                              <a:ext uri="{28A0092B-C50C-407E-A947-70E740481C1C}">
+                                <a14:useLocalDpi xmlns:a14="http://schemas.microsoft.com/office/drawing/2010/main" val="0"/>
+                              </a:ext>
+                            </a:extLst>
+                          </a:blip>
+                          <a:stretch>
+                            <a:fillRect/>
+                          </a:stretch>
+                        </pic:blipFill>
+                        <pic:spPr>
+                          <a:xfrm>
+                            <a:off x="0" y="1258785"/>
+                            <a:ext cx="6943725" cy="2579370"/>
+                          </a:xfrm>
+                          <a:prstGeom prst="rect">
+                            <a:avLst/>
+                          </a:prstGeom>
+                        </pic:spPr>
+                      </pic:pic>
+                      <pic:pic xmlns:pic="http://schemas.openxmlformats.org/drawingml/2006/picture">
+                        <pic:nvPicPr>
+                          <pic:cNvPr id="9" name="Immagine 9"/>
+                          <pic:cNvPicPr>
+                            <a:picLocks noChangeAspect="1"/>
+                          </pic:cNvPicPr>
+                        </pic:nvPicPr>
+                        <pic:blipFill rotWithShape="1">
+                          <a:blip r:embed="rId17">
+                            <a:extLst>
+                              <a:ext uri="{28A0092B-C50C-407E-A947-70E740481C1C}">
+                                <a14:useLocalDpi xmlns:a14="http://schemas.microsoft.com/office/drawing/2010/main" val="0"/>
+                              </a:ext>
+                            </a:extLst>
+                          </a:blip>
+                          <a:srcRect b="33381"/>
+                          <a:stretch/>
+                        </pic:blipFill>
+                        <pic:spPr bwMode="auto">
+                          <a:xfrm>
+                            <a:off x="0" y="0"/>
+                            <a:ext cx="6720205" cy="1317625"/>
+                          </a:xfrm>
+                          <a:prstGeom prst="rect">
+                            <a:avLst/>
+                          </a:prstGeom>
+                          <a:ln>
+                            <a:noFill/>
+                          </a:ln>
+                          <a:extLst>
+                            <a:ext uri="{53640926-AAD7-44D8-BBD7-CCE9431645EC}">
+                              <a14:shadowObscured xmlns:a14="http://schemas.microsoft.com/office/drawing/2010/main"/>
+                            </a:ext>
+                          </a:extLst>
+                        </pic:spPr>
+                      </pic:pic>
+                    </wpg:wgp>
+                  </a:graphicData>
+                </a:graphic>
+              </wp:anchor>
+            </w:drawing>
+          </mc:Choice>
+          <mc:Fallback>
+            <w:pict>
+              <v:group w14:anchorId="7AAF580E" id="Gruppo 12" o:spid="_x0000_s1026" style="position:absolute;margin-left:-30.55pt;margin-top:30pt;width:546.75pt;height:302.2pt;z-index:251668479" coordsize="69437,38381" o:gfxdata="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">
+                <v:shape id="Immagine 11" o:spid="_x0000_s1027" type="#_x0000_t75" style="position:absolute;top:12587;width:69437;height:25794;visibility:visible;mso-wrap-style:square" o:gfxdata="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">
+                  <v:imagedata r:id="rId18" o:title=""/>
+                </v:shape>
+                <v:shape id="Immagine 9" o:spid="_x0000_s1028" type="#_x0000_t75" style="position:absolute;width:67202;height:13176;visibility:visible;mso-wrap-style:square" o:gfxdata="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">
+                  <v:imagedata r:id="rId19" o:title="" cropbottom="21877f"/>
+                </v:shape>
+                <w10:wrap type="topAndBottom"/>
+              </v:group>
+            </w:pict>
+          </mc:Fallback>
+        </mc:AlternateContent>
+      </w:r>
+    </w:p>
+    <w:p>
+      <w:pPr>
+        <w:autoSpaceDE w:val="0"/>
+        <w:autoSpaceDN w:val="0"/>
+        <w:adjustRightInd w:val="0"/>
+        <w:spacing w:after="0" w:line="240" w:lineRule="auto"/>
+        <w:rPr>
+          <w:sz w:val="24"/>
+          <w:szCs w:val="24"/>
+        </w:rPr>
+      </w:pPr>
+    </w:p>
+    <w:p>
+      <w:pPr>
+        <w:autoSpaceDE w:val="0"/>
+        <w:autoSpaceDN w:val="0"/>
+        <w:adjustRightInd w:val="0"/>
+        <w:spacing w:after="0" w:line="240" w:lineRule="auto"/>
+        <w:rPr>
+          <w:sz w:val="24"/>
+          <w:szCs w:val="24"/>
+        </w:rPr>
+      </w:pPr>
+    </w:p>
+    <w:p>
+      <w:pPr>
+        <w:autoSpaceDE w:val="0"/>
+        <w:autoSpaceDN w:val="0"/>
+        <w:adjustRightInd w:val="0"/>
+        <w:spacing w:after="0" w:line="240" w:lineRule="auto"/>
+        <w:rPr>
+          <w:sz w:val="24"/>
+          <w:szCs w:val="24"/>
+        </w:rPr>
+      </w:pPr>
+    </w:p>
+    <w:p>
+      <w:pPr>
+        <w:autoSpaceDE w:val="0"/>
+        <w:autoSpaceDN w:val="0"/>
+        <w:adjustRightInd w:val="0"/>
+        <w:spacing w:after="0" w:line="240" w:lineRule="auto"/>
+        <w:rPr>
+          <w:sz w:val="24"/>
+          <w:szCs w:val="24"/>
+        </w:rPr>
+      </w:pPr>
+    </w:p>
+    <w:p>
+      <w:pPr>
+        <w:autoSpaceDE w:val="0"/>
+        <w:autoSpaceDN w:val="0"/>
+        <w:adjustRightInd w:val="0"/>
+        <w:spacing w:after="0" w:line="240" w:lineRule="auto"/>
+        <w:rPr>
+          <w:sz w:val="24"/>
+          <w:szCs w:val="24"/>
+        </w:rPr>
+      </w:pPr>
+    </w:p>
+    <w:p>
+      <w:pPr>
+        <w:autoSpaceDE w:val="0"/>
+        <w:autoSpaceDN w:val="0"/>
+        <w:adjustRightInd w:val="0"/>
+        <w:spacing w:after="0" w:line="240" w:lineRule="auto"/>
+        <w:rPr>
+          <w:sz w:val="36"/>
+        </w:rPr>
+      </w:pPr>
+      <w:r>
+        <w:rPr>
+          <w:sz w:val="24"/>
+          <w:szCs w:val="24"/>
+        </w:rPr>
+        <w:t>PRO</w:t>
+      </w:r>
+      <w:r>
+        <w:rPr>
+          <w:sz w:val="24"/>
+          <w:szCs w:val="24"/>
+        </w:rPr>
+        <w:t>:</w:t>
       </w:r>
     </w:p>
     <w:p>
@@ -6082,10 +6327,6 @@
     </w:p>
     <w:p>
       <w:pPr>
-        <w:pStyle w:val="Paragrafoelenco"/>
-        <w:tabs>
-          <w:tab w:val="left" w:pos="1905"/>
-        </w:tabs>
         <w:autoSpaceDE w:val="0"/>
         <w:autoSpaceDN w:val="0"/>
         <w:adjustRightInd w:val="0"/>
@@ -6107,25 +6348,19 @@
           <w:szCs w:val="24"/>
         </w:rPr>
       </w:pPr>
-    </w:p>
-    <w:p>
-      <w:pPr>
-        <w:pStyle w:val="Paragrafoelenco"/>
-        <w:autoSpaceDE w:val="0"/>
-        <w:autoSpaceDN w:val="0"/>
-        <w:adjustRightInd w:val="0"/>
-        <w:spacing w:after="0" w:line="240" w:lineRule="auto"/>
+      <w:r>
         <w:rPr>
           <w:sz w:val="24"/>
           <w:szCs w:val="24"/>
         </w:rPr>
-      </w:pPr>
+        <w:t>CONTRO</w:t>
+      </w:r>
       <w:r>
         <w:rPr>
           <w:sz w:val="24"/>
           <w:szCs w:val="24"/>
         </w:rPr>
-        <w:t>Contro:</w:t>
+        <w:t>:</w:t>
       </w:r>
     </w:p>
     <w:p>
@@ -6251,52 +6486,39 @@
     </w:p>
     <w:p>
       <w:pPr>
-        <w:pStyle w:val="Paragrafoelenco"/>
-        <w:rPr>
-          <w:sz w:val="28"/>
-        </w:rPr>
-      </w:pPr>
-    </w:p>
-    <w:p>
-      <w:pPr>
-        <w:pStyle w:val="Paragrafoelenco"/>
-        <w:rPr>
-          <w:sz w:val="28"/>
-        </w:rPr>
-      </w:pPr>
-    </w:p>
-    <w:p>
-      <w:pPr>
-        <w:pStyle w:val="Paragrafoelenco"/>
-        <w:rPr>
-          <w:sz w:val="28"/>
-        </w:rPr>
-      </w:pPr>
-    </w:p>
-    <w:p>
-      <w:pPr>
-        <w:pStyle w:val="Paragrafoelenco"/>
-        <w:rPr>
-          <w:sz w:val="28"/>
-        </w:rPr>
-      </w:pPr>
-    </w:p>
-    <w:p>
-      <w:pPr>
         <w:pStyle w:val="Titolo1"/>
         <w:rPr>
+          <w:b/>
+          <w:bCs/>
           <w:color w:val="auto"/>
         </w:rPr>
       </w:pPr>
-      <w:bookmarkStart w:id="16" w:name="_Toc530591724"/>
-      <w:r>
-        <w:rPr>
+      <w:bookmarkStart w:id="18" w:name="_Toc530606839"/>
+      <w:r>
+        <w:rPr>
+          <w:b/>
+          <w:bCs/>
           <w:color w:val="auto"/>
         </w:rPr>
-        <w:lastRenderedPageBreak/>
-        <w:t>4 - Idee iniziali di progetto</w:t>
-      </w:r>
-      <w:bookmarkEnd w:id="16"/>
+        <w:t xml:space="preserve">4 </w:t>
+      </w:r>
+      <w:r>
+        <w:rPr>
+          <w:b/>
+          <w:bCs/>
+          <w:color w:val="auto"/>
+        </w:rPr>
+        <w:t xml:space="preserve">– </w:t>
+      </w:r>
+      <w:r>
+        <w:rPr>
+          <w:b/>
+          <w:bCs/>
+          <w:color w:val="auto"/>
+        </w:rPr>
+        <w:t>Idee iniziali di progetto</w:t>
+      </w:r>
+      <w:bookmarkEnd w:id="18"/>
     </w:p>
     <w:p>
       <w:pPr>
@@ -6423,40 +6645,50 @@
       <w:pPr>
         <w:pStyle w:val="Titolo2"/>
         <w:rPr>
+          <w:b/>
+          <w:bCs/>
           <w:color w:val="auto"/>
         </w:rPr>
       </w:pPr>
-      <w:bookmarkStart w:id="17" w:name="_Toc530591725"/>
-      <w:r>
-        <w:rPr>
+      <w:bookmarkStart w:id="19" w:name="_Toc530606840"/>
+      <w:r>
+        <w:rPr>
+          <w:b/>
+          <w:bCs/>
           <w:color w:val="auto"/>
         </w:rPr>
         <w:t>4.1</w:t>
       </w:r>
       <w:r>
         <w:rPr>
+          <w:b/>
+          <w:bCs/>
           <w:color w:val="auto"/>
         </w:rPr>
         <w:t xml:space="preserve"> Prima idea di design</w:t>
       </w:r>
-      <w:bookmarkEnd w:id="17"/>
+      <w:bookmarkEnd w:id="19"/>
     </w:p>
     <w:p/>
     <w:p>
       <w:pPr>
         <w:pStyle w:val="Titolo3"/>
         <w:rPr>
+          <w:b/>
+          <w:bCs/>
           <w:color w:val="auto"/>
         </w:rPr>
       </w:pPr>
-      <w:bookmarkStart w:id="18" w:name="_Toc530591726"/>
-      <w:r>
-        <w:rPr>
+      <w:bookmarkStart w:id="20" w:name="_Toc530606841"/>
+      <w:r>
+        <w:rPr>
+          <w:b/>
+          <w:bCs/>
           <w:color w:val="auto"/>
         </w:rPr>
         <w:t>4.1.1 Homepage cittadino</w:t>
       </w:r>
-      <w:bookmarkEnd w:id="18"/>
+      <w:bookmarkEnd w:id="20"/>
     </w:p>
     <w:p>
       <w:r>
@@ -6476,169 +6708,6 @@
                 <pic:pic xmlns:pic="http://schemas.openxmlformats.org/drawingml/2006/picture">
                   <pic:nvPicPr>
                     <pic:cNvPr id="0" name="Picture 2"/>
-                    <pic:cNvPicPr>
-                      <a:picLocks noChangeAspect="1" noChangeArrowheads="1"/>
-                    </pic:cNvPicPr>
-                  </pic:nvPicPr>
-                  <pic:blipFill>
-                    <a:blip r:embed="rId18">
-                      <a:extLst>
-                        <a:ext uri="{28A0092B-C50C-407E-A947-70E740481C1C}">
-                          <a14:useLocalDpi xmlns:a14="http://schemas.microsoft.com/office/drawing/2010/main" val="0"/>
-                        </a:ext>
-                      </a:extLst>
-                    </a:blip>
-                    <a:srcRect/>
-                    <a:stretch>
-                      <a:fillRect/>
-                    </a:stretch>
-                  </pic:blipFill>
-                  <pic:spPr bwMode="auto">
-                    <a:xfrm>
-                      <a:off x="0" y="0"/>
-                      <a:ext cx="6115050" cy="4838700"/>
-                    </a:xfrm>
-                    <a:prstGeom prst="rect">
-                      <a:avLst/>
-                    </a:prstGeom>
-                    <a:noFill/>
-                    <a:ln>
-                      <a:noFill/>
-                    </a:ln>
-                  </pic:spPr>
-                </pic:pic>
-              </a:graphicData>
-            </a:graphic>
-          </wp:inline>
-        </w:drawing>
-      </w:r>
-    </w:p>
-    <w:p/>
-    <w:p/>
-    <w:p/>
-    <w:p/>
-    <w:p/>
-    <w:p>
-      <w:pPr>
-        <w:pStyle w:val="Titolo3"/>
-        <w:rPr>
-          <w:color w:val="auto"/>
-        </w:rPr>
-      </w:pPr>
-      <w:bookmarkStart w:id="19" w:name="_Toc530591727"/>
-      <w:r>
-        <w:rPr>
-          <w:color w:val="auto"/>
-        </w:rPr>
-        <w:lastRenderedPageBreak/>
-        <w:t>4.1.2 Homepage operatore ecologico</w:t>
-      </w:r>
-      <w:bookmarkEnd w:id="19"/>
-    </w:p>
-    <w:p/>
-    <w:p>
-      <w:r>
-        <w:rPr>
-          <w:noProof/>
-        </w:rPr>
-        <w:drawing>
-          <wp:inline distT="0" distB="0" distL="0" distR="0">
-            <wp:extent cx="6115050" cy="5143500"/>
-            <wp:effectExtent l="0" t="0" r="0" b="0"/>
-            <wp:docPr id="15" name="Immagine 15"/>
-            <wp:cNvGraphicFramePr>
-              <a:graphicFrameLocks xmlns:a="http://schemas.openxmlformats.org/drawingml/2006/main" noChangeAspect="1"/>
-            </wp:cNvGraphicFramePr>
-            <a:graphic xmlns:a="http://schemas.openxmlformats.org/drawingml/2006/main">
-              <a:graphicData uri="http://schemas.openxmlformats.org/drawingml/2006/picture">
-                <pic:pic xmlns:pic="http://schemas.openxmlformats.org/drawingml/2006/picture">
-                  <pic:nvPicPr>
-                    <pic:cNvPr id="0" name="Picture 4"/>
-                    <pic:cNvPicPr>
-                      <a:picLocks noChangeAspect="1" noChangeArrowheads="1"/>
-                    </pic:cNvPicPr>
-                  </pic:nvPicPr>
-                  <pic:blipFill>
-                    <a:blip r:embed="rId19">
-                      <a:extLst>
-                        <a:ext uri="{28A0092B-C50C-407E-A947-70E740481C1C}">
-                          <a14:useLocalDpi xmlns:a14="http://schemas.microsoft.com/office/drawing/2010/main" val="0"/>
-                        </a:ext>
-                      </a:extLst>
-                    </a:blip>
-                    <a:srcRect/>
-                    <a:stretch>
-                      <a:fillRect/>
-                    </a:stretch>
-                  </pic:blipFill>
-                  <pic:spPr bwMode="auto">
-                    <a:xfrm>
-                      <a:off x="0" y="0"/>
-                      <a:ext cx="6115050" cy="5143500"/>
-                    </a:xfrm>
-                    <a:prstGeom prst="rect">
-                      <a:avLst/>
-                    </a:prstGeom>
-                    <a:noFill/>
-                    <a:ln>
-                      <a:noFill/>
-                    </a:ln>
-                  </pic:spPr>
-                </pic:pic>
-              </a:graphicData>
-            </a:graphic>
-          </wp:inline>
-        </w:drawing>
-      </w:r>
-    </w:p>
-    <w:p/>
-    <w:p/>
-    <w:p/>
-    <w:p/>
-    <w:p/>
-    <w:p/>
-    <w:p/>
-    <w:p/>
-    <w:p/>
-    <w:p/>
-    <w:p/>
-    <w:p>
-      <w:pPr>
-        <w:pStyle w:val="Titolo3"/>
-        <w:rPr>
-          <w:color w:val="auto"/>
-        </w:rPr>
-      </w:pPr>
-      <w:bookmarkStart w:id="20" w:name="_Toc530591728"/>
-      <w:r>
-        <w:rPr>
-          <w:color w:val="auto"/>
-        </w:rPr>
-        <w:lastRenderedPageBreak/>
-        <w:t>4.1.3 Homepage assessorato all’ambiente</w:t>
-      </w:r>
-      <w:bookmarkEnd w:id="20"/>
-    </w:p>
-    <w:p/>
-    <w:p/>
-    <w:p>
-      <w:r>
-        <w:rPr>
-          <w:noProof/>
-        </w:rPr>
-        <w:drawing>
-          <wp:inline distT="0" distB="0" distL="0" distR="0">
-            <wp:extent cx="6115050" cy="4838700"/>
-            <wp:effectExtent l="0" t="0" r="0" b="0"/>
-            <wp:docPr id="16" name="Immagine 16"/>
-            <wp:cNvGraphicFramePr>
-              <a:graphicFrameLocks xmlns:a="http://schemas.openxmlformats.org/drawingml/2006/main" noChangeAspect="1"/>
-            </wp:cNvGraphicFramePr>
-            <a:graphic xmlns:a="http://schemas.openxmlformats.org/drawingml/2006/main">
-              <a:graphicData uri="http://schemas.openxmlformats.org/drawingml/2006/picture">
-                <pic:pic xmlns:pic="http://schemas.openxmlformats.org/drawingml/2006/picture">
-                  <pic:nvPicPr>
-                    <pic:cNvPr id="0" name="Picture 5"/>
                     <pic:cNvPicPr>
                       <a:picLocks noChangeAspect="1" noChangeArrowheads="1"/>
                     </pic:cNvPicPr>
@@ -6676,200 +6745,603 @@
         </w:drawing>
       </w:r>
     </w:p>
-    <w:p>
-      <w:bookmarkStart w:id="21" w:name="_GoBack"/>
-      <w:bookmarkEnd w:id="21"/>
-    </w:p>
-    <w:p>
-      <w:pPr>
-        <w:pStyle w:val="Titolo2"/>
-        <w:rPr>
-          <w:color w:val="auto"/>
-        </w:rPr>
-      </w:pPr>
-      <w:bookmarkStart w:id="22" w:name="_Toc530591729"/>
-      <w:r>
-        <w:rPr>
-          <w:color w:val="auto"/>
-        </w:rPr>
-        <w:t>4.2 Seconda idea di design</w:t>
-      </w:r>
-      <w:bookmarkEnd w:id="22"/>
-    </w:p>
-    <w:p/>
-    <w:p/>
-    <w:p>
-      <w:pPr>
-        <w:pStyle w:val="Titolo3"/>
-        <w:rPr>
-          <w:color w:val="auto"/>
-        </w:rPr>
-      </w:pPr>
-      <w:bookmarkStart w:id="23" w:name="_Toc530591730"/>
-      <w:r>
-        <w:rPr>
-          <w:color w:val="auto"/>
-        </w:rPr>
-        <w:t>4.2.1 Homepage cittadino</w:t>
-      </w:r>
-      <w:bookmarkEnd w:id="23"/>
-    </w:p>
-    <w:p/>
-    <w:p/>
-    <w:p>
-      <w:pPr>
-        <w:pStyle w:val="Titolo3"/>
-        <w:rPr>
-          <w:color w:val="auto"/>
-        </w:rPr>
-      </w:pPr>
-      <w:bookmarkStart w:id="24" w:name="_Toc530591731"/>
-      <w:r>
-        <w:rPr>
-          <w:color w:val="auto"/>
-        </w:rPr>
-        <w:t>4.2.2 Homepage operatore ecologico</w:t>
-      </w:r>
-      <w:bookmarkEnd w:id="24"/>
-    </w:p>
-    <w:p/>
-    <w:p/>
-    <w:p>
-      <w:pPr>
-        <w:pStyle w:val="Titolo3"/>
-        <w:rPr>
-          <w:color w:val="auto"/>
-        </w:rPr>
-      </w:pPr>
-      <w:bookmarkStart w:id="25" w:name="_Toc530591732"/>
-      <w:r>
-        <w:rPr>
-          <w:color w:val="auto"/>
-        </w:rPr>
-        <w:t>4.2.3 Homepage assessorato all’ambiente</w:t>
-      </w:r>
-      <w:bookmarkEnd w:id="25"/>
-    </w:p>
     <w:p/>
     <w:p/>
     <w:p/>
-    <w:p>
-      <w:pPr>
-        <w:rPr>
-          <w:sz w:val="28"/>
-        </w:rPr>
-      </w:pPr>
-    </w:p>
-    <w:p>
-      <w:pPr>
-        <w:rPr>
-          <w:sz w:val="28"/>
-        </w:rPr>
-      </w:pPr>
-    </w:p>
-    <w:p>
-      <w:pPr>
-        <w:rPr>
-          <w:sz w:val="28"/>
-        </w:rPr>
-      </w:pPr>
-    </w:p>
-    <w:p>
-      <w:pPr>
-        <w:rPr>
-          <w:sz w:val="28"/>
-        </w:rPr>
-      </w:pPr>
-    </w:p>
-    <w:p>
-      <w:pPr>
-        <w:rPr>
-          <w:sz w:val="28"/>
-        </w:rPr>
-      </w:pPr>
-    </w:p>
-    <w:p>
-      <w:pPr>
-        <w:rPr>
-          <w:sz w:val="28"/>
-        </w:rPr>
-      </w:pPr>
-    </w:p>
-    <w:p>
-      <w:pPr>
-        <w:rPr>
-          <w:sz w:val="28"/>
-        </w:rPr>
-      </w:pPr>
-    </w:p>
-    <w:p>
-      <w:pPr>
-        <w:rPr>
-          <w:sz w:val="28"/>
-        </w:rPr>
-      </w:pPr>
-    </w:p>
-    <w:p>
-      <w:pPr>
-        <w:pStyle w:val="Titolo1"/>
-        <w:rPr>
-          <w:color w:val="auto"/>
-        </w:rPr>
-      </w:pPr>
-      <w:bookmarkStart w:id="26" w:name="_Toc529205607"/>
-      <w:bookmarkStart w:id="27" w:name="_Toc530591733"/>
-      <w:r>
-        <w:rPr>
-          <w:color w:val="auto"/>
-        </w:rPr>
-        <w:t>5 – Lavoro Svolto</w:t>
-      </w:r>
-      <w:bookmarkEnd w:id="26"/>
-      <w:bookmarkEnd w:id="27"/>
-    </w:p>
     <w:p/>
+    <w:p/>
+    <w:p/>
+    <w:p/>
+    <w:p/>
     <w:p>
       <w:pPr>
         <w:pStyle w:val="Titolo3"/>
-        <w:rPr>
-          <w:color w:val="auto"/>
-        </w:rPr>
-      </w:pPr>
-      <w:bookmarkStart w:id="28" w:name="_Toc529205608"/>
-      <w:bookmarkStart w:id="29" w:name="_Toc530591734"/>
-      <w:r>
-        <w:rPr>
-          <w:color w:val="auto"/>
-        </w:rPr>
-        <w:t>5.1 Descrizione del lavoro svolto dai componenti del gruppo</w:t>
-      </w:r>
-      <w:bookmarkEnd w:id="28"/>
-      <w:bookmarkEnd w:id="29"/>
-    </w:p>
-    <w:p/>
-    <w:p>
-      <w:r>
         <w:rPr>
           <w:b/>
           <w:bCs/>
-        </w:rPr>
-        <w:t xml:space="preserve">Manager del gruppo / Manager della valutazione: </w:t>
-      </w:r>
-      <w:r>
-        <w:t>50% di lavoro su tutte le fasi del primo assignment</w:t>
-      </w:r>
-    </w:p>
-    <w:p>
+          <w:color w:val="auto"/>
+        </w:rPr>
+      </w:pPr>
+      <w:bookmarkStart w:id="21" w:name="_Toc530606842"/>
       <w:r>
         <w:rPr>
           <w:b/>
           <w:bCs/>
+          <w:color w:val="auto"/>
+        </w:rPr>
+        <w:t>4.1.2 Homepage operatore ecologico</w:t>
+      </w:r>
+      <w:bookmarkEnd w:id="21"/>
+    </w:p>
+    <w:p/>
+    <w:p>
+      <w:r>
+        <w:rPr>
+          <w:noProof/>
+        </w:rPr>
+        <w:drawing>
+          <wp:inline distT="0" distB="0" distL="0" distR="0">
+            <wp:extent cx="6115050" cy="5143500"/>
+            <wp:effectExtent l="0" t="0" r="0" b="0"/>
+            <wp:docPr id="15" name="Immagine 15"/>
+            <wp:cNvGraphicFramePr>
+              <a:graphicFrameLocks xmlns:a="http://schemas.openxmlformats.org/drawingml/2006/main" noChangeAspect="1"/>
+            </wp:cNvGraphicFramePr>
+            <a:graphic xmlns:a="http://schemas.openxmlformats.org/drawingml/2006/main">
+              <a:graphicData uri="http://schemas.openxmlformats.org/drawingml/2006/picture">
+                <pic:pic xmlns:pic="http://schemas.openxmlformats.org/drawingml/2006/picture">
+                  <pic:nvPicPr>
+                    <pic:cNvPr id="0" name="Picture 4"/>
+                    <pic:cNvPicPr>
+                      <a:picLocks noChangeAspect="1" noChangeArrowheads="1"/>
+                    </pic:cNvPicPr>
+                  </pic:nvPicPr>
+                  <pic:blipFill>
+                    <a:blip r:embed="rId21">
+                      <a:extLst>
+                        <a:ext uri="{28A0092B-C50C-407E-A947-70E740481C1C}">
+                          <a14:useLocalDpi xmlns:a14="http://schemas.microsoft.com/office/drawing/2010/main" val="0"/>
+                        </a:ext>
+                      </a:extLst>
+                    </a:blip>
+                    <a:srcRect/>
+                    <a:stretch>
+                      <a:fillRect/>
+                    </a:stretch>
+                  </pic:blipFill>
+                  <pic:spPr bwMode="auto">
+                    <a:xfrm>
+                      <a:off x="0" y="0"/>
+                      <a:ext cx="6115050" cy="5143500"/>
+                    </a:xfrm>
+                    <a:prstGeom prst="rect">
+                      <a:avLst/>
+                    </a:prstGeom>
+                    <a:noFill/>
+                    <a:ln>
+                      <a:noFill/>
+                    </a:ln>
+                  </pic:spPr>
+                </pic:pic>
+              </a:graphicData>
+            </a:graphic>
+          </wp:inline>
+        </w:drawing>
+      </w:r>
+    </w:p>
+    <w:p/>
+    <w:p/>
+    <w:p/>
+    <w:p/>
+    <w:p/>
+    <w:p/>
+    <w:p/>
+    <w:p/>
+    <w:p/>
+    <w:p/>
+    <w:p/>
+    <w:p>
+      <w:pPr>
+        <w:pStyle w:val="Titolo3"/>
+        <w:rPr>
+          <w:b/>
+          <w:bCs/>
+          <w:color w:val="auto"/>
+        </w:rPr>
+      </w:pPr>
+      <w:bookmarkStart w:id="22" w:name="_Toc530606843"/>
+      <w:r>
+        <w:rPr>
+          <w:b/>
+          <w:bCs/>
+          <w:color w:val="auto"/>
+        </w:rPr>
+        <w:t>4.1.3 Homepage assessorato all’ambiente</w:t>
+      </w:r>
+      <w:bookmarkEnd w:id="22"/>
+    </w:p>
+    <w:p/>
+    <w:p/>
+    <w:p>
+      <w:r>
+        <w:rPr>
+          <w:noProof/>
+        </w:rPr>
+        <w:drawing>
+          <wp:inline distT="0" distB="0" distL="0" distR="0">
+            <wp:extent cx="6115050" cy="4838700"/>
+            <wp:effectExtent l="0" t="0" r="0" b="0"/>
+            <wp:docPr id="16" name="Immagine 16"/>
+            <wp:cNvGraphicFramePr>
+              <a:graphicFrameLocks xmlns:a="http://schemas.openxmlformats.org/drawingml/2006/main" noChangeAspect="1"/>
+            </wp:cNvGraphicFramePr>
+            <a:graphic xmlns:a="http://schemas.openxmlformats.org/drawingml/2006/main">
+              <a:graphicData uri="http://schemas.openxmlformats.org/drawingml/2006/picture">
+                <pic:pic xmlns:pic="http://schemas.openxmlformats.org/drawingml/2006/picture">
+                  <pic:nvPicPr>
+                    <pic:cNvPr id="0" name="Picture 5"/>
+                    <pic:cNvPicPr>
+                      <a:picLocks noChangeAspect="1" noChangeArrowheads="1"/>
+                    </pic:cNvPicPr>
+                  </pic:nvPicPr>
+                  <pic:blipFill>
+                    <a:blip r:embed="rId22">
+                      <a:extLst>
+                        <a:ext uri="{28A0092B-C50C-407E-A947-70E740481C1C}">
+                          <a14:useLocalDpi xmlns:a14="http://schemas.microsoft.com/office/drawing/2010/main" val="0"/>
+                        </a:ext>
+                      </a:extLst>
+                    </a:blip>
+                    <a:srcRect/>
+                    <a:stretch>
+                      <a:fillRect/>
+                    </a:stretch>
+                  </pic:blipFill>
+                  <pic:spPr bwMode="auto">
+                    <a:xfrm>
+                      <a:off x="0" y="0"/>
+                      <a:ext cx="6115050" cy="4838700"/>
+                    </a:xfrm>
+                    <a:prstGeom prst="rect">
+                      <a:avLst/>
+                    </a:prstGeom>
+                    <a:noFill/>
+                    <a:ln>
+                      <a:noFill/>
+                    </a:ln>
+                  </pic:spPr>
+                </pic:pic>
+              </a:graphicData>
+            </a:graphic>
+          </wp:inline>
+        </w:drawing>
+      </w:r>
+    </w:p>
+    <w:p/>
+    <w:p/>
+    <w:p/>
+    <w:p/>
+    <w:p/>
+    <w:p/>
+    <w:p/>
+    <w:p/>
+    <w:p/>
+    <w:p/>
+    <w:p/>
+    <w:p>
+      <w:pPr>
+        <w:pStyle w:val="Titolo2"/>
+        <w:rPr>
+          <w:b/>
+          <w:bCs/>
+          <w:color w:val="auto"/>
+        </w:rPr>
+      </w:pPr>
+      <w:bookmarkStart w:id="23" w:name="_Toc530606844"/>
+      <w:r>
+        <w:rPr>
+          <w:b/>
+          <w:bCs/>
+          <w:color w:val="auto"/>
+        </w:rPr>
+        <w:t>4.2 Seconda idea di design</w:t>
+      </w:r>
+      <w:bookmarkEnd w:id="23"/>
+    </w:p>
+    <w:p/>
+    <w:p/>
+    <w:p>
+      <w:pPr>
+        <w:pStyle w:val="Titolo3"/>
+        <w:rPr>
+          <w:b/>
+          <w:bCs/>
+          <w:color w:val="auto"/>
+        </w:rPr>
+      </w:pPr>
+      <w:bookmarkStart w:id="24" w:name="_Toc530606845"/>
+      <w:r>
+        <w:rPr>
+          <w:b/>
+          <w:bCs/>
+          <w:color w:val="auto"/>
+        </w:rPr>
+        <w:t>4.2.1 Homepage cittadino</w:t>
+      </w:r>
+      <w:bookmarkEnd w:id="24"/>
+    </w:p>
+    <w:p/>
+    <w:p/>
+    <w:p/>
+    <w:p>
+      <w:r>
+        <w:rPr>
+          <w:noProof/>
+        </w:rPr>
+        <w:drawing>
+          <wp:anchor distT="0" distB="0" distL="114300" distR="114300" simplePos="0" relativeHeight="251671552" behindDoc="1" locked="0" layoutInCell="1" allowOverlap="1">
+            <wp:simplePos x="0" y="0"/>
+            <wp:positionH relativeFrom="column">
+              <wp:posOffset>3810</wp:posOffset>
+            </wp:positionH>
+            <wp:positionV relativeFrom="paragraph">
+              <wp:posOffset>375920</wp:posOffset>
+            </wp:positionV>
+            <wp:extent cx="6115050" cy="5191125"/>
+            <wp:effectExtent l="0" t="0" r="0" b="9525"/>
+            <wp:wrapTight wrapText="bothSides">
+              <wp:wrapPolygon edited="0">
+                <wp:start x="0" y="0"/>
+                <wp:lineTo x="0" y="21560"/>
+                <wp:lineTo x="21533" y="21560"/>
+                <wp:lineTo x="21533" y="0"/>
+                <wp:lineTo x="0" y="0"/>
+              </wp:wrapPolygon>
+            </wp:wrapTight>
+            <wp:docPr id="5" name="Immagine 5"/>
+            <wp:cNvGraphicFramePr>
+              <a:graphicFrameLocks xmlns:a="http://schemas.openxmlformats.org/drawingml/2006/main" noChangeAspect="1"/>
+            </wp:cNvGraphicFramePr>
+            <a:graphic xmlns:a="http://schemas.openxmlformats.org/drawingml/2006/main">
+              <a:graphicData uri="http://schemas.openxmlformats.org/drawingml/2006/picture">
+                <pic:pic xmlns:pic="http://schemas.openxmlformats.org/drawingml/2006/picture">
+                  <pic:nvPicPr>
+                    <pic:cNvPr id="0" name="Picture 2"/>
+                    <pic:cNvPicPr>
+                      <a:picLocks noChangeAspect="1" noChangeArrowheads="1"/>
+                    </pic:cNvPicPr>
+                  </pic:nvPicPr>
+                  <pic:blipFill>
+                    <a:blip r:embed="rId23">
+                      <a:extLst>
+                        <a:ext uri="{28A0092B-C50C-407E-A947-70E740481C1C}">
+                          <a14:useLocalDpi xmlns:a14="http://schemas.microsoft.com/office/drawing/2010/main" val="0"/>
+                        </a:ext>
+                      </a:extLst>
+                    </a:blip>
+                    <a:srcRect/>
+                    <a:stretch>
+                      <a:fillRect/>
+                    </a:stretch>
+                  </pic:blipFill>
+                  <pic:spPr bwMode="auto">
+                    <a:xfrm>
+                      <a:off x="0" y="0"/>
+                      <a:ext cx="6115050" cy="5191125"/>
+                    </a:xfrm>
+                    <a:prstGeom prst="rect">
+                      <a:avLst/>
+                    </a:prstGeom>
+                    <a:noFill/>
+                    <a:ln>
+                      <a:noFill/>
+                    </a:ln>
+                  </pic:spPr>
+                </pic:pic>
+              </a:graphicData>
+            </a:graphic>
+          </wp:anchor>
+        </w:drawing>
+      </w:r>
+    </w:p>
+    <w:p/>
+    <w:p/>
+    <w:p/>
+    <w:p/>
+    <w:p/>
+    <w:p/>
+    <w:p>
+      <w:pPr>
+        <w:pStyle w:val="Titolo3"/>
+        <w:rPr>
+          <w:b/>
+          <w:bCs/>
+          <w:color w:val="auto"/>
+        </w:rPr>
+      </w:pPr>
+      <w:bookmarkStart w:id="25" w:name="_Toc530606846"/>
+      <w:r>
+        <w:rPr>
+          <w:b/>
+          <w:bCs/>
+          <w:color w:val="auto"/>
+        </w:rPr>
+        <w:t>4.2.2 Homepage operatore ecologico</w:t>
+      </w:r>
+      <w:bookmarkEnd w:id="25"/>
+    </w:p>
+    <w:p/>
+    <w:p/>
+    <w:p/>
+    <w:p>
+      <w:r>
+        <w:rPr>
+          <w:noProof/>
+        </w:rPr>
+        <w:drawing>
+          <wp:anchor distT="0" distB="0" distL="114300" distR="114300" simplePos="0" relativeHeight="251672576" behindDoc="1" locked="0" layoutInCell="1" allowOverlap="1" wp14:anchorId="429AE63C">
+            <wp:simplePos x="0" y="0"/>
+            <wp:positionH relativeFrom="column">
+              <wp:posOffset>-45720</wp:posOffset>
+            </wp:positionH>
+            <wp:positionV relativeFrom="paragraph">
+              <wp:posOffset>239395</wp:posOffset>
+            </wp:positionV>
+            <wp:extent cx="6115050" cy="5267325"/>
+            <wp:effectExtent l="0" t="0" r="0" b="9525"/>
+            <wp:wrapTight wrapText="bothSides">
+              <wp:wrapPolygon edited="0">
+                <wp:start x="0" y="0"/>
+                <wp:lineTo x="0" y="21561"/>
+                <wp:lineTo x="21533" y="21561"/>
+                <wp:lineTo x="21533" y="0"/>
+                <wp:lineTo x="0" y="0"/>
+              </wp:wrapPolygon>
+            </wp:wrapTight>
+            <wp:docPr id="2" name="Immagine 2"/>
+            <wp:cNvGraphicFramePr>
+              <a:graphicFrameLocks xmlns:a="http://schemas.openxmlformats.org/drawingml/2006/main" noChangeAspect="1"/>
+            </wp:cNvGraphicFramePr>
+            <a:graphic xmlns:a="http://schemas.openxmlformats.org/drawingml/2006/main">
+              <a:graphicData uri="http://schemas.openxmlformats.org/drawingml/2006/picture">
+                <pic:pic xmlns:pic="http://schemas.openxmlformats.org/drawingml/2006/picture">
+                  <pic:nvPicPr>
+                    <pic:cNvPr id="0" name="Picture 1"/>
+                    <pic:cNvPicPr>
+                      <a:picLocks noChangeAspect="1" noChangeArrowheads="1"/>
+                    </pic:cNvPicPr>
+                  </pic:nvPicPr>
+                  <pic:blipFill>
+                    <a:blip r:embed="rId24">
+                      <a:extLst>
+                        <a:ext uri="{28A0092B-C50C-407E-A947-70E740481C1C}">
+                          <a14:useLocalDpi xmlns:a14="http://schemas.microsoft.com/office/drawing/2010/main" val="0"/>
+                        </a:ext>
+                      </a:extLst>
+                    </a:blip>
+                    <a:srcRect/>
+                    <a:stretch>
+                      <a:fillRect/>
+                    </a:stretch>
+                  </pic:blipFill>
+                  <pic:spPr bwMode="auto">
+                    <a:xfrm>
+                      <a:off x="0" y="0"/>
+                      <a:ext cx="6115050" cy="5267325"/>
+                    </a:xfrm>
+                    <a:prstGeom prst="rect">
+                      <a:avLst/>
+                    </a:prstGeom>
+                    <a:noFill/>
+                    <a:ln>
+                      <a:noFill/>
+                    </a:ln>
+                  </pic:spPr>
+                </pic:pic>
+              </a:graphicData>
+            </a:graphic>
+          </wp:anchor>
+        </w:drawing>
+      </w:r>
+    </w:p>
+    <w:p/>
+    <w:p/>
+    <w:p/>
+    <w:p/>
+    <w:p/>
+    <w:p/>
+    <w:p/>
+    <w:p>
+      <w:pPr>
+        <w:pStyle w:val="Titolo3"/>
+        <w:rPr>
+          <w:b/>
+          <w:bCs/>
+          <w:color w:val="auto"/>
+        </w:rPr>
+      </w:pPr>
+      <w:bookmarkStart w:id="26" w:name="_Toc530606847"/>
+      <w:r>
+        <w:rPr>
+          <w:b/>
+          <w:bCs/>
+          <w:color w:val="auto"/>
+        </w:rPr>
+        <w:t>4.2.3 Homepage assessorato all’ambiente</w:t>
+      </w:r>
+      <w:bookmarkEnd w:id="26"/>
+    </w:p>
+    <w:p/>
+    <w:p>
+      <w:r>
+        <w:rPr>
+          <w:noProof/>
+        </w:rPr>
+        <w:drawing>
+          <wp:anchor distT="0" distB="0" distL="114300" distR="114300" simplePos="0" relativeHeight="251673600" behindDoc="1" locked="0" layoutInCell="1" allowOverlap="1" wp14:anchorId="361195AA">
+            <wp:simplePos x="0" y="0"/>
+            <wp:positionH relativeFrom="column">
+              <wp:posOffset>-55880</wp:posOffset>
+            </wp:positionH>
+            <wp:positionV relativeFrom="paragraph">
+              <wp:posOffset>249555</wp:posOffset>
+            </wp:positionV>
+            <wp:extent cx="6120130" cy="4760595"/>
+            <wp:effectExtent l="0" t="0" r="0" b="1905"/>
+            <wp:wrapTight wrapText="bothSides">
+              <wp:wrapPolygon edited="0">
+                <wp:start x="0" y="0"/>
+                <wp:lineTo x="0" y="21522"/>
+                <wp:lineTo x="21515" y="21522"/>
+                <wp:lineTo x="21515" y="0"/>
+                <wp:lineTo x="0" y="0"/>
+              </wp:wrapPolygon>
+            </wp:wrapTight>
+            <wp:docPr id="6" name="Immagine 6"/>
+            <wp:cNvGraphicFramePr>
+              <a:graphicFrameLocks xmlns:a="http://schemas.openxmlformats.org/drawingml/2006/main" noChangeAspect="1"/>
+            </wp:cNvGraphicFramePr>
+            <a:graphic xmlns:a="http://schemas.openxmlformats.org/drawingml/2006/main">
+              <a:graphicData uri="http://schemas.openxmlformats.org/drawingml/2006/picture">
+                <pic:pic xmlns:pic="http://schemas.openxmlformats.org/drawingml/2006/picture">
+                  <pic:nvPicPr>
+                    <pic:cNvPr id="0" name="Picture 3"/>
+                    <pic:cNvPicPr>
+                      <a:picLocks noChangeAspect="1" noChangeArrowheads="1"/>
+                    </pic:cNvPicPr>
+                  </pic:nvPicPr>
+                  <pic:blipFill>
+                    <a:blip r:embed="rId25">
+                      <a:extLst>
+                        <a:ext uri="{28A0092B-C50C-407E-A947-70E740481C1C}">
+                          <a14:useLocalDpi xmlns:a14="http://schemas.microsoft.com/office/drawing/2010/main" val="0"/>
+                        </a:ext>
+                      </a:extLst>
+                    </a:blip>
+                    <a:srcRect/>
+                    <a:stretch>
+                      <a:fillRect/>
+                    </a:stretch>
+                  </pic:blipFill>
+                  <pic:spPr bwMode="auto">
+                    <a:xfrm>
+                      <a:off x="0" y="0"/>
+                      <a:ext cx="6120130" cy="4760595"/>
+                    </a:xfrm>
+                    <a:prstGeom prst="rect">
+                      <a:avLst/>
+                    </a:prstGeom>
+                    <a:noFill/>
+                    <a:ln>
+                      <a:noFill/>
+                    </a:ln>
+                  </pic:spPr>
+                </pic:pic>
+              </a:graphicData>
+            </a:graphic>
+          </wp:anchor>
+        </w:drawing>
+      </w:r>
+    </w:p>
+    <w:p/>
+    <w:p>
+      <w:pPr>
+        <w:rPr>
+          <w:sz w:val="28"/>
+        </w:rPr>
+      </w:pPr>
+    </w:p>
+    <w:p>
+      <w:pPr>
+        <w:pStyle w:val="Titolo1"/>
+        <w:rPr>
+          <w:b/>
+          <w:bCs/>
+          <w:color w:val="auto"/>
+        </w:rPr>
+      </w:pPr>
+      <w:bookmarkStart w:id="27" w:name="_Toc529205607"/>
+      <w:bookmarkStart w:id="28" w:name="_Toc530606848"/>
+      <w:r>
+        <w:rPr>
+          <w:b/>
+          <w:bCs/>
+          <w:color w:val="auto"/>
+        </w:rPr>
+        <w:t>5 – Lavoro Svolto</w:t>
+      </w:r>
+      <w:bookmarkEnd w:id="27"/>
+      <w:bookmarkEnd w:id="28"/>
+    </w:p>
+    <w:p/>
+    <w:p>
+      <w:pPr>
+        <w:pStyle w:val="Titolo3"/>
+        <w:rPr>
+          <w:b/>
+          <w:bCs/>
+          <w:color w:val="auto"/>
+        </w:rPr>
+      </w:pPr>
+      <w:bookmarkStart w:id="29" w:name="_Toc529205608"/>
+      <w:bookmarkStart w:id="30" w:name="_Toc530606849"/>
+      <w:r>
+        <w:rPr>
+          <w:b/>
+          <w:bCs/>
+          <w:color w:val="auto"/>
+        </w:rPr>
+        <w:t>5.1 Descrizione del lavoro svolto dai componenti del gruppo</w:t>
+      </w:r>
+      <w:bookmarkEnd w:id="29"/>
+      <w:bookmarkEnd w:id="30"/>
+    </w:p>
+    <w:p/>
+    <w:p>
+      <w:r>
+        <w:rPr>
+          <w:b/>
+          <w:bCs/>
+        </w:rPr>
+        <w:t xml:space="preserve">Manager del gruppo / Manager della valutazione: </w:t>
+      </w:r>
+      <w:r>
+        <w:t xml:space="preserve">50% di lavoro su tutte le fasi del </w:t>
+      </w:r>
+      <w:r>
+        <w:t>secondo</w:t>
+      </w:r>
+      <w:r>
+        <w:t xml:space="preserve"> </w:t>
+      </w:r>
+      <w:proofErr w:type="spellStart"/>
+      <w:r>
+        <w:t>assignment</w:t>
+      </w:r>
+      <w:proofErr w:type="spellEnd"/>
+    </w:p>
+    <w:p>
+      <w:r>
+        <w:rPr>
+          <w:b/>
+          <w:bCs/>
         </w:rPr>
         <w:t>Manager della documentazione / Manager di progetto</w:t>
       </w:r>
       <w:r>
-        <w:t>: 50% di lavoro su tutte le fasi del primo assignment</w:t>
-      </w:r>
+        <w:t xml:space="preserve">: 50% di lavoro su tutte le fasi del </w:t>
+      </w:r>
+      <w:r>
+        <w:t>secondo</w:t>
+      </w:r>
+      <w:r>
+        <w:t xml:space="preserve"> </w:t>
+      </w:r>
+      <w:proofErr w:type="spellStart"/>
+      <w:r>
+        <w:t>assignment</w:t>
+      </w:r>
+      <w:proofErr w:type="spellEnd"/>
     </w:p>
     <w:p/>
     <w:p>
@@ -9616,7 +10088,7 @@
 </file>
 
 <file path=customXml/itemProps1.xml><?xml version="1.0" encoding="utf-8"?>
-<ds:datastoreItem xmlns:ds="http://schemas.openxmlformats.org/officeDocument/2006/customXml" ds:itemID="{2A3F6334-DF1D-409E-BA07-B5B25C37CB22}">
+<ds:datastoreItem xmlns:ds="http://schemas.openxmlformats.org/officeDocument/2006/customXml" ds:itemID="{C13B8C45-D175-4522-9777-97E0515FFF53}">
   <ds:schemaRefs>
     <ds:schemaRef ds:uri="http://schemas.openxmlformats.org/officeDocument/2006/bibliography"/>
   </ds:schemaRefs>

</xml_diff>